<commit_message>
fix l'encodage dans un des fichiers PHPWord
ne pas utiliser utf8_encode($text),
la modification a été commenté dans l'entête du fichier PHPWord.php
</commit_message>
<xml_diff>
--- a/plancadre/4_340-101-MQ.docx
+++ b/plancadre/4_340-101-MQ.docx
@@ -5,13 +5,81 @@
     <w:p>
       <w:pPr>
         <w:spacing w:line="480" w:lineRule="auto"/>
+      </w:pPr>
+      <w:r>
+        <w:t>Collège Lionel-Groulx</w:t>
+      </w:r>
+      <w:r>
+        <w:tab/>
+      </w:r>
+      <w:r>
+        <w:tab/>
+      </w:r>
+      <w:r>
+        <w:tab/>
+      </w:r>
+      <w:r>
+        <w:tab/>
+      </w:r>
+      <w:r>
+        <w:tab/>
+      </w:r>
+      <w:r>
+        <w:tab/>
+      </w:r>
+      <w:r>
+        <w:tab/>
+      </w:r>
+      <w:r>
+        <w:tab/>
+      </w:r>
+      <w:r>
+        <w:tab/>
+      </w:r>
+      <w:r>
+        <w:tab/>
+      </w:r>
+      <w:r>
+        <w:tab/>
+      </w:r>
+      <w:r>
+        <w:tab/>
+      </w:r>
+      <w:r>
+        <w:tab/>
+      </w:r>
+      <w:r>
+        <w:tab/>
+      </w:r>
+      <w:r>
+        <w:tab/>
+      </w:r>
+      <w:r>
+        <w:tab/>
+      </w:r>
+      <w:r>
+        <w:tab/>
+        <w:t>${type_enseignement}</w:t>
+      </w:r>
+    </w:p>
+    <w:p>
+      <w:pPr>
+        <w:spacing w:line="480" w:lineRule="auto"/>
+        <w:jc w:val="right"/>
+      </w:pPr>
+      <w:r>
+        <w:t>Cours de la formation générale 111.GE</w:t>
+      </w:r>
+      <w:bookmarkStart w:id="0" w:name="_GoBack"/>
+      <w:bookmarkEnd w:id="0"/>
+    </w:p>
+    <w:p>
+      <w:pPr>
+        <w:spacing w:line="480" w:lineRule="auto"/>
         <w:jc w:val="center"/>
       </w:pPr>
       <w:r>
-        <w:t>PLAN-CADRE</w:t>
-      </w:r>
-      <w:r>
-        <w:t xml:space="preserve"> EN ÉLABORATION</w:t>
+        <w:t>PLAN-CADRE EN ÉLABORATION</w:t>
       </w:r>
     </w:p>
     <w:tbl>
@@ -95,7 +163,7 @@
               <w:jc w:val="center"/>
             </w:pPr>
             <w:r>
-              <w:t>Philosophie et rationalitÃ©</w:t>
+              <w:t>Philosophie et rationalité</w:t>
             </w:r>
           </w:p>
         </w:tc>
@@ -211,7 +279,7 @@
         <w:tblLook w:val="04A0" w:firstRow="1" w:lastRow="0" w:firstColumn="1" w:lastColumn="0" w:noHBand="0" w:noVBand="1"/>
       </w:tblPr>
       <w:tblGrid>
-        <w:gridCol w:w="9062"/>
+        <w:gridCol w:w="8630"/>
       </w:tblGrid>
       <w:tr>
         <w:tc>
@@ -223,27 +291,16 @@
               <w:spacing w:line="480" w:lineRule="auto"/>
             </w:pPr>
             <w:r>
-              <w:t>${presentation</w:t>
-            </w:r>
-            <w:bookmarkStart w:id="0" w:name="_GoBack"/>
-            <w:bookmarkEnd w:id="0"/>
-            <w:r>
-              <w:t>}</w:t>
+              <w:t>${presentation}</w:t>
             </w:r>
           </w:p>
         </w:tc>
       </w:tr>
     </w:tbl>
-    <w:p>
-      <w:pPr>
-        <w:spacing w:line="480" w:lineRule="auto"/>
-      </w:pPr>
-    </w:p>
+    <w:p/>
     <w:sectPr>
-      <w:headerReference w:type="default" r:id="rId6"/>
-      <w:footerReference w:type="default" r:id="rId7"/>
-      <w:pgSz w:w="11906" w:h="16838"/>
-      <w:pgMar w:top="1417" w:right="1417" w:bottom="1134" w:left="1417" w:header="708" w:footer="708" w:gutter="0"/>
+      <w:pgSz w:w="12240" w:h="15840"/>
+      <w:pgMar w:top="1440" w:right="1800" w:bottom="1440" w:left="1800" w:header="708" w:footer="708" w:gutter="0"/>
       <w:cols w:space="708"/>
       <w:docGrid w:linePitch="360"/>
     </w:sectPr>
@@ -270,99 +327,6 @@
 </w:endnotes>
 </file>
 
-<file path=word/footer1.xml><?xml version="1.0" encoding="utf-8"?>
-<w:ftr xmlns:wpc="http://schemas.microsoft.com/office/word/2010/wordprocessingCanvas" xmlns:mc="http://schemas.openxmlformats.org/markup-compatibility/2006" xmlns:o="urn:schemas-microsoft-com:office:office" xmlns:r="http://schemas.openxmlformats.org/officeDocument/2006/relationships" xmlns:m="http://schemas.openxmlformats.org/officeDocument/2006/math" xmlns:v="urn:schemas-microsoft-com:vml" xmlns:wp14="http://schemas.microsoft.com/office/word/2010/wordprocessingDrawing" xmlns:wp="http://schemas.openxmlformats.org/drawingml/2006/wordprocessingDrawing" xmlns:w10="urn:schemas-microsoft-com:office:word" xmlns:w="http://schemas.openxmlformats.org/wordprocessingml/2006/main" xmlns:w14="http://schemas.microsoft.com/office/word/2010/wordml" xmlns:w15="http://schemas.microsoft.com/office/word/2012/wordml" xmlns:wpg="http://schemas.microsoft.com/office/word/2010/wordprocessingGroup" xmlns:wpi="http://schemas.microsoft.com/office/word/2010/wordprocessingInk" xmlns:wne="http://schemas.microsoft.com/office/word/2006/wordml" xmlns:wps="http://schemas.microsoft.com/office/word/2010/wordprocessingShape" mc:Ignorable="w14 w15 wp14">
-  <w:p>
-    <w:pPr>
-      <w:pStyle w:val="Pieddepage"/>
-      <w:jc w:val="center"/>
-      <w:rPr>
-        <w:rFonts w:ascii="Calibri" w:hAnsi="Calibri" w:cs="Calibri"/>
-      </w:rPr>
-    </w:pPr>
-    <w:r>
-      <w:rPr>
-        <w:rStyle w:val="Numrodepage"/>
-        <w:rFonts w:ascii="Calibri" w:hAnsi="Calibri" w:cs="Calibri"/>
-      </w:rPr>
-      <w:fldChar w:fldCharType="begin"/>
-    </w:r>
-    <w:r>
-      <w:rPr>
-        <w:rStyle w:val="Numrodepage"/>
-        <w:rFonts w:ascii="Calibri" w:hAnsi="Calibri" w:cs="Calibri"/>
-      </w:rPr>
-      <w:instrText xml:space="preserve"> PAGE </w:instrText>
-    </w:r>
-    <w:r>
-      <w:rPr>
-        <w:rStyle w:val="Numrodepage"/>
-        <w:rFonts w:ascii="Calibri" w:hAnsi="Calibri" w:cs="Calibri"/>
-      </w:rPr>
-      <w:fldChar w:fldCharType="separate"/>
-    </w:r>
-    <w:r>
-      <w:rPr>
-        <w:rStyle w:val="Numrodepage"/>
-        <w:rFonts w:ascii="Calibri" w:hAnsi="Calibri" w:cs="Calibri"/>
-        <w:noProof/>
-      </w:rPr>
-      <w:t>1</w:t>
-    </w:r>
-    <w:r>
-      <w:rPr>
-        <w:rStyle w:val="Numrodepage"/>
-        <w:rFonts w:ascii="Calibri" w:hAnsi="Calibri" w:cs="Calibri"/>
-      </w:rPr>
-      <w:fldChar w:fldCharType="end"/>
-    </w:r>
-    <w:r>
-      <w:rPr>
-        <w:rStyle w:val="Numrodepage"/>
-        <w:rFonts w:ascii="Calibri" w:hAnsi="Calibri" w:cs="Calibri"/>
-      </w:rPr>
-      <w:t xml:space="preserve"> / </w:t>
-    </w:r>
-    <w:r>
-      <w:rPr>
-        <w:rStyle w:val="Numrodepage"/>
-        <w:rFonts w:ascii="Calibri" w:hAnsi="Calibri" w:cs="Calibri"/>
-      </w:rPr>
-      <w:fldChar w:fldCharType="begin"/>
-    </w:r>
-    <w:r>
-      <w:rPr>
-        <w:rStyle w:val="Numrodepage"/>
-        <w:rFonts w:ascii="Calibri" w:hAnsi="Calibri" w:cs="Calibri"/>
-      </w:rPr>
-      <w:instrText xml:space="preserve"> NUMPAGES </w:instrText>
-    </w:r>
-    <w:r>
-      <w:rPr>
-        <w:rStyle w:val="Numrodepage"/>
-        <w:rFonts w:ascii="Calibri" w:hAnsi="Calibri" w:cs="Calibri"/>
-      </w:rPr>
-      <w:fldChar w:fldCharType="separate"/>
-    </w:r>
-    <w:r>
-      <w:rPr>
-        <w:rStyle w:val="Numrodepage"/>
-        <w:rFonts w:ascii="Calibri" w:hAnsi="Calibri" w:cs="Calibri"/>
-        <w:noProof/>
-      </w:rPr>
-      <w:t>1</w:t>
-    </w:r>
-    <w:r>
-      <w:rPr>
-        <w:rStyle w:val="Numrodepage"/>
-        <w:rFonts w:ascii="Calibri" w:hAnsi="Calibri" w:cs="Calibri"/>
-      </w:rPr>
-      <w:fldChar w:fldCharType="end"/>
-    </w:r>
-  </w:p>
-</w:ftr>
-</file>
-
 <file path=word/footnotes.xml><?xml version="1.0" encoding="utf-8"?>
 <w:footnotes xmlns:wpc="http://schemas.microsoft.com/office/word/2010/wordprocessingCanvas" xmlns:mc="http://schemas.openxmlformats.org/markup-compatibility/2006" xmlns:o="urn:schemas-microsoft-com:office:office" xmlns:r="http://schemas.openxmlformats.org/officeDocument/2006/relationships" xmlns:m="http://schemas.openxmlformats.org/officeDocument/2006/math" xmlns:v="urn:schemas-microsoft-com:vml" xmlns:wp14="http://schemas.microsoft.com/office/word/2010/wordprocessingDrawing" xmlns:wp="http://schemas.openxmlformats.org/drawingml/2006/wordprocessingDrawing" xmlns:w10="urn:schemas-microsoft-com:office:word" xmlns:w="http://schemas.openxmlformats.org/wordprocessingml/2006/main" xmlns:w14="http://schemas.microsoft.com/office/word/2010/wordml" xmlns:w15="http://schemas.microsoft.com/office/word/2012/wordml" xmlns:wpg="http://schemas.microsoft.com/office/word/2010/wordprocessingGroup" xmlns:wpi="http://schemas.microsoft.com/office/word/2010/wordprocessingInk" xmlns:wne="http://schemas.microsoft.com/office/word/2006/wordml" xmlns:wps="http://schemas.microsoft.com/office/word/2010/wordprocessingShape" mc:Ignorable="w14 w15 wp14">
   <w:footnote w:type="separator" w:id="-1">
@@ -380,80 +344,6 @@
     </w:p>
   </w:footnote>
 </w:footnotes>
-</file>
-
-<file path=word/header1.xml><?xml version="1.0" encoding="utf-8"?>
-<w:hdr xmlns:wpc="http://schemas.microsoft.com/office/word/2010/wordprocessingCanvas" xmlns:mc="http://schemas.openxmlformats.org/markup-compatibility/2006" xmlns:o="urn:schemas-microsoft-com:office:office" xmlns:r="http://schemas.openxmlformats.org/officeDocument/2006/relationships" xmlns:m="http://schemas.openxmlformats.org/officeDocument/2006/math" xmlns:v="urn:schemas-microsoft-com:vml" xmlns:wp14="http://schemas.microsoft.com/office/word/2010/wordprocessingDrawing" xmlns:wp="http://schemas.openxmlformats.org/drawingml/2006/wordprocessingDrawing" xmlns:w10="urn:schemas-microsoft-com:office:word" xmlns:w="http://schemas.openxmlformats.org/wordprocessingml/2006/main" xmlns:w14="http://schemas.microsoft.com/office/word/2010/wordml" xmlns:w15="http://schemas.microsoft.com/office/word/2012/wordml" xmlns:wpg="http://schemas.microsoft.com/office/word/2010/wordprocessingGroup" xmlns:wpi="http://schemas.microsoft.com/office/word/2010/wordprocessingInk" xmlns:wne="http://schemas.microsoft.com/office/word/2006/wordml" xmlns:wps="http://schemas.microsoft.com/office/word/2010/wordprocessingShape" mc:Ignorable="w14 w15 wp14">
-  <w:p>
-    <w:pPr>
-      <w:spacing w:line="480" w:lineRule="auto"/>
-    </w:pPr>
-    <w:r>
-      <w:t>Collège Lionel-Groulx</w:t>
-    </w:r>
-    <w:r>
-      <w:tab/>
-    </w:r>
-    <w:r>
-      <w:tab/>
-    </w:r>
-    <w:r>
-      <w:tab/>
-    </w:r>
-    <w:r>
-      <w:tab/>
-    </w:r>
-    <w:r>
-      <w:tab/>
-    </w:r>
-    <w:r>
-      <w:tab/>
-    </w:r>
-    <w:r>
-      <w:tab/>
-    </w:r>
-    <w:r>
-      <w:tab/>
-    </w:r>
-    <w:r>
-      <w:tab/>
-    </w:r>
-    <w:r>
-      <w:tab/>
-    </w:r>
-    <w:r>
-      <w:tab/>
-    </w:r>
-    <w:r>
-      <w:tab/>
-    </w:r>
-    <w:r>
-      <w:tab/>
-    </w:r>
-    <w:r>
-      <w:tab/>
-    </w:r>
-    <w:r>
-      <w:tab/>
-    </w:r>
-    <w:r>
-      <w:tab/>
-    </w:r>
-    <w:r>
-      <w:tab/>
-      <w:t>${type_enseignement}</w:t>
-    </w:r>
-  </w:p>
-  <w:p>
-    <w:pPr>
-      <w:spacing w:line="480" w:lineRule="auto"/>
-      <w:jc w:val="right"/>
-    </w:pPr>
-    <w:r>
-      <w:t>${nom_programme} ${code_programme}</w:t>
-    </w:r>
-  </w:p>
-</w:hdr>
 </file>
 
 <file path=word/styles.xml><?xml version="1.0" encoding="utf-8"?>
@@ -461,25 +351,29 @@
   <w:docDefaults>
     <w:rPrDefault>
       <w:rPr>
-        <w:rFonts w:ascii="Times New Roman" w:eastAsia="Times New Roman" w:hAnsi="Times New Roman" w:cs="Times New Roman"/>
+        <w:rFonts w:asciiTheme="minorHAnsi" w:eastAsiaTheme="minorHAnsi" w:hAnsiTheme="minorHAnsi" w:cstheme="minorBidi"/>
         <w:sz w:val="22"/>
         <w:szCs w:val="22"/>
-        <w:lang w:val="de-DE" w:eastAsia="de-DE" w:bidi="ar-SA"/>
+        <w:lang w:val="fr-CA" w:eastAsia="en-US" w:bidi="ar-SA"/>
       </w:rPr>
     </w:rPrDefault>
-    <w:pPrDefault/>
+    <w:pPrDefault>
+      <w:pPr>
+        <w:spacing w:after="160" w:line="259" w:lineRule="auto"/>
+      </w:pPr>
+    </w:pPrDefault>
   </w:docDefaults>
   <w:latentStyles w:defLockedState="0" w:defUIPriority="99" w:defSemiHidden="0" w:defUnhideWhenUsed="0" w:defQFormat="0" w:count="371">
-    <w:lsdException w:name="Normal" w:locked="1" w:uiPriority="0" w:qFormat="1"/>
-    <w:lsdException w:name="heading 1" w:locked="1" w:uiPriority="0" w:qFormat="1"/>
-    <w:lsdException w:name="heading 2" w:locked="1" w:semiHidden="1" w:uiPriority="0" w:unhideWhenUsed="1" w:qFormat="1"/>
-    <w:lsdException w:name="heading 3" w:locked="1" w:semiHidden="1" w:uiPriority="0" w:unhideWhenUsed="1" w:qFormat="1"/>
-    <w:lsdException w:name="heading 4" w:locked="1" w:semiHidden="1" w:uiPriority="0" w:unhideWhenUsed="1" w:qFormat="1"/>
-    <w:lsdException w:name="heading 5" w:locked="1" w:semiHidden="1" w:uiPriority="0" w:unhideWhenUsed="1" w:qFormat="1"/>
-    <w:lsdException w:name="heading 6" w:locked="1" w:semiHidden="1" w:uiPriority="0" w:unhideWhenUsed="1" w:qFormat="1"/>
-    <w:lsdException w:name="heading 7" w:locked="1" w:semiHidden="1" w:uiPriority="0" w:unhideWhenUsed="1" w:qFormat="1"/>
-    <w:lsdException w:name="heading 8" w:locked="1" w:semiHidden="1" w:uiPriority="0" w:unhideWhenUsed="1" w:qFormat="1"/>
-    <w:lsdException w:name="heading 9" w:locked="1" w:semiHidden="1" w:uiPriority="0" w:unhideWhenUsed="1" w:qFormat="1"/>
+    <w:lsdException w:name="Normal" w:uiPriority="0" w:qFormat="1"/>
+    <w:lsdException w:name="heading 1" w:uiPriority="9" w:qFormat="1"/>
+    <w:lsdException w:name="heading 2" w:semiHidden="1" w:uiPriority="9" w:unhideWhenUsed="1" w:qFormat="1"/>
+    <w:lsdException w:name="heading 3" w:semiHidden="1" w:uiPriority="9" w:unhideWhenUsed="1" w:qFormat="1"/>
+    <w:lsdException w:name="heading 4" w:semiHidden="1" w:uiPriority="9" w:unhideWhenUsed="1" w:qFormat="1"/>
+    <w:lsdException w:name="heading 5" w:semiHidden="1" w:uiPriority="9" w:unhideWhenUsed="1" w:qFormat="1"/>
+    <w:lsdException w:name="heading 6" w:semiHidden="1" w:uiPriority="9" w:unhideWhenUsed="1" w:qFormat="1"/>
+    <w:lsdException w:name="heading 7" w:semiHidden="1" w:uiPriority="9" w:unhideWhenUsed="1" w:qFormat="1"/>
+    <w:lsdException w:name="heading 8" w:semiHidden="1" w:uiPriority="9" w:unhideWhenUsed="1" w:qFormat="1"/>
+    <w:lsdException w:name="heading 9" w:semiHidden="1" w:uiPriority="9" w:unhideWhenUsed="1" w:qFormat="1"/>
     <w:lsdException w:name="index 1" w:semiHidden="1" w:unhideWhenUsed="1"/>
     <w:lsdException w:name="index 2" w:semiHidden="1" w:unhideWhenUsed="1"/>
     <w:lsdException w:name="index 3" w:semiHidden="1" w:unhideWhenUsed="1"/>
@@ -489,22 +383,22 @@
     <w:lsdException w:name="index 7" w:semiHidden="1" w:unhideWhenUsed="1"/>
     <w:lsdException w:name="index 8" w:semiHidden="1" w:unhideWhenUsed="1"/>
     <w:lsdException w:name="index 9" w:semiHidden="1" w:unhideWhenUsed="1"/>
-    <w:lsdException w:name="toc 1" w:locked="1" w:uiPriority="0"/>
-    <w:lsdException w:name="toc 2" w:locked="1" w:uiPriority="0"/>
-    <w:lsdException w:name="toc 3" w:locked="1" w:uiPriority="0"/>
-    <w:lsdException w:name="toc 4" w:locked="1" w:uiPriority="0"/>
-    <w:lsdException w:name="toc 5" w:locked="1" w:uiPriority="0"/>
-    <w:lsdException w:name="toc 6" w:locked="1" w:uiPriority="0"/>
-    <w:lsdException w:name="toc 7" w:locked="1" w:uiPriority="0"/>
-    <w:lsdException w:name="toc 8" w:locked="1" w:uiPriority="0"/>
-    <w:lsdException w:name="toc 9" w:locked="1" w:uiPriority="0"/>
+    <w:lsdException w:name="toc 1" w:semiHidden="1" w:uiPriority="39" w:unhideWhenUsed="1"/>
+    <w:lsdException w:name="toc 2" w:semiHidden="1" w:uiPriority="39" w:unhideWhenUsed="1"/>
+    <w:lsdException w:name="toc 3" w:semiHidden="1" w:uiPriority="39" w:unhideWhenUsed="1"/>
+    <w:lsdException w:name="toc 4" w:semiHidden="1" w:uiPriority="39" w:unhideWhenUsed="1"/>
+    <w:lsdException w:name="toc 5" w:semiHidden="1" w:uiPriority="39" w:unhideWhenUsed="1"/>
+    <w:lsdException w:name="toc 6" w:semiHidden="1" w:uiPriority="39" w:unhideWhenUsed="1"/>
+    <w:lsdException w:name="toc 7" w:semiHidden="1" w:uiPriority="39" w:unhideWhenUsed="1"/>
+    <w:lsdException w:name="toc 8" w:semiHidden="1" w:uiPriority="39" w:unhideWhenUsed="1"/>
+    <w:lsdException w:name="toc 9" w:semiHidden="1" w:uiPriority="39" w:unhideWhenUsed="1"/>
     <w:lsdException w:name="Normal Indent" w:semiHidden="1" w:unhideWhenUsed="1"/>
     <w:lsdException w:name="footnote text" w:semiHidden="1" w:unhideWhenUsed="1"/>
     <w:lsdException w:name="annotation text" w:semiHidden="1" w:unhideWhenUsed="1"/>
     <w:lsdException w:name="header" w:semiHidden="1" w:unhideWhenUsed="1"/>
     <w:lsdException w:name="footer" w:semiHidden="1" w:unhideWhenUsed="1"/>
     <w:lsdException w:name="index heading" w:semiHidden="1" w:unhideWhenUsed="1"/>
-    <w:lsdException w:name="caption" w:locked="1" w:semiHidden="1" w:uiPriority="0" w:unhideWhenUsed="1" w:qFormat="1"/>
+    <w:lsdException w:name="caption" w:semiHidden="1" w:uiPriority="35" w:unhideWhenUsed="1" w:qFormat="1"/>
     <w:lsdException w:name="table of figures" w:semiHidden="1" w:unhideWhenUsed="1"/>
     <w:lsdException w:name="envelope address" w:semiHidden="1" w:unhideWhenUsed="1"/>
     <w:lsdException w:name="envelope return" w:semiHidden="1" w:unhideWhenUsed="1"/>
@@ -532,10 +426,10 @@
     <w:lsdException w:name="List Number 3" w:semiHidden="1" w:unhideWhenUsed="1"/>
     <w:lsdException w:name="List Number 4" w:semiHidden="1" w:unhideWhenUsed="1"/>
     <w:lsdException w:name="List Number 5" w:semiHidden="1" w:unhideWhenUsed="1"/>
-    <w:lsdException w:name="Title" w:locked="1" w:uiPriority="0" w:qFormat="1"/>
+    <w:lsdException w:name="Title" w:uiPriority="10" w:qFormat="1"/>
     <w:lsdException w:name="Closing" w:semiHidden="1" w:unhideWhenUsed="1"/>
     <w:lsdException w:name="Signature" w:semiHidden="1" w:unhideWhenUsed="1"/>
-    <w:lsdException w:name="Default Paragraph Font" w:locked="1" w:uiPriority="0"/>
+    <w:lsdException w:name="Default Paragraph Font" w:semiHidden="1" w:uiPriority="1" w:unhideWhenUsed="1"/>
     <w:lsdException w:name="Body Text" w:semiHidden="1" w:unhideWhenUsed="1"/>
     <w:lsdException w:name="Body Text Indent" w:semiHidden="1" w:unhideWhenUsed="1"/>
     <w:lsdException w:name="List Continue" w:semiHidden="1" w:unhideWhenUsed="1"/>
@@ -544,7 +438,7 @@
     <w:lsdException w:name="List Continue 4" w:semiHidden="1" w:unhideWhenUsed="1"/>
     <w:lsdException w:name="List Continue 5" w:semiHidden="1" w:unhideWhenUsed="1"/>
     <w:lsdException w:name="Message Header" w:semiHidden="1" w:unhideWhenUsed="1"/>
-    <w:lsdException w:name="Subtitle" w:locked="1" w:uiPriority="0" w:qFormat="1"/>
+    <w:lsdException w:name="Subtitle" w:uiPriority="11" w:qFormat="1"/>
     <w:lsdException w:name="Salutation" w:semiHidden="1" w:unhideWhenUsed="1"/>
     <w:lsdException w:name="Date" w:semiHidden="1" w:unhideWhenUsed="1"/>
     <w:lsdException w:name="Body Text First Indent" w:semiHidden="1" w:unhideWhenUsed="1"/>
@@ -557,8 +451,8 @@
     <w:lsdException w:name="Block Text" w:semiHidden="1" w:unhideWhenUsed="1"/>
     <w:lsdException w:name="Hyperlink" w:semiHidden="1" w:unhideWhenUsed="1"/>
     <w:lsdException w:name="FollowedHyperlink" w:semiHidden="1" w:unhideWhenUsed="1"/>
-    <w:lsdException w:name="Strong" w:locked="1" w:uiPriority="0" w:qFormat="1"/>
-    <w:lsdException w:name="Emphasis" w:locked="1" w:uiPriority="0" w:qFormat="1"/>
+    <w:lsdException w:name="Strong" w:uiPriority="22" w:qFormat="1"/>
+    <w:lsdException w:name="Emphasis" w:uiPriority="20" w:qFormat="1"/>
     <w:lsdException w:name="Document Map" w:semiHidden="1" w:unhideWhenUsed="1"/>
     <w:lsdException w:name="Plain Text" w:semiHidden="1" w:unhideWhenUsed="1"/>
     <w:lsdException w:name="E-mail Signature" w:semiHidden="1" w:unhideWhenUsed="1"/>
@@ -624,7 +518,6 @@
     <w:lsdException w:name="Table Web 2" w:semiHidden="1" w:unhideWhenUsed="1"/>
     <w:lsdException w:name="Table Web 3" w:semiHidden="1" w:unhideWhenUsed="1"/>
     <w:lsdException w:name="Balloon Text" w:semiHidden="1" w:unhideWhenUsed="1"/>
-    <w:lsdException w:name="Table Grid" w:locked="1" w:uiPriority="0"/>
     <w:lsdException w:name="Table Theme" w:semiHidden="1" w:unhideWhenUsed="1"/>
     <w:lsdException w:name="Placeholder Text" w:semiHidden="1"/>
     <w:lsdException w:name="No Spacing" w:uiPriority="1" w:qFormat="1"/>
@@ -845,10 +738,15 @@
   <w:style w:type="paragraph" w:default="1" w:styleId="Normal">
     <w:name w:val="Normal"/>
     <w:qFormat/>
-    <w:rsid w:val="00B9495C"/>
+    <w:rsid w:val="005310CE"/>
+    <w:pPr>
+      <w:spacing w:after="0" w:line="240" w:lineRule="auto"/>
+    </w:pPr>
     <w:rPr>
+      <w:rFonts w:ascii="Times New Roman" w:eastAsia="Times New Roman" w:hAnsi="Times New Roman" w:cs="Times New Roman"/>
       <w:sz w:val="24"/>
       <w:szCs w:val="24"/>
+      <w:lang w:val="de-DE" w:eastAsia="de-DE"/>
     </w:rPr>
   </w:style>
   <w:style w:type="character" w:default="1" w:styleId="Policepardfaut">
@@ -878,66 +776,19 @@
     <w:semiHidden/>
     <w:unhideWhenUsed/>
   </w:style>
-  <w:style w:type="paragraph" w:styleId="En-tte">
-    <w:name w:val="header"/>
-    <w:basedOn w:val="Normal"/>
-    <w:link w:val="En-tteCar"/>
-    <w:uiPriority w:val="99"/>
-    <w:rsid w:val="000F0059"/>
-    <w:pPr>
-      <w:tabs>
-        <w:tab w:val="center" w:pos="4536"/>
-        <w:tab w:val="right" w:pos="9072"/>
-      </w:tabs>
-    </w:pPr>
-  </w:style>
-  <w:style w:type="character" w:customStyle="1" w:styleId="En-tteCar">
-    <w:name w:val="En-tête Car"/>
-    <w:basedOn w:val="Policepardfaut"/>
-    <w:link w:val="En-tte"/>
-    <w:uiPriority w:val="99"/>
-    <w:semiHidden/>
-    <w:locked/>
-    <w:rsid w:val="00047624"/>
-    <w:rPr>
-      <w:sz w:val="24"/>
-      <w:szCs w:val="24"/>
-    </w:rPr>
-  </w:style>
-  <w:style w:type="paragraph" w:styleId="Pieddepage">
-    <w:name w:val="footer"/>
-    <w:basedOn w:val="Normal"/>
-    <w:link w:val="PieddepageCar"/>
-    <w:uiPriority w:val="99"/>
-    <w:rsid w:val="000F0059"/>
-    <w:pPr>
-      <w:tabs>
-        <w:tab w:val="center" w:pos="4536"/>
-        <w:tab w:val="right" w:pos="9072"/>
-      </w:tabs>
-    </w:pPr>
-  </w:style>
-  <w:style w:type="character" w:customStyle="1" w:styleId="PieddepageCar">
-    <w:name w:val="Pied de page Car"/>
-    <w:basedOn w:val="Policepardfaut"/>
-    <w:link w:val="Pieddepage"/>
-    <w:uiPriority w:val="99"/>
-    <w:semiHidden/>
-    <w:locked/>
-    <w:rsid w:val="00047624"/>
-    <w:rPr>
-      <w:sz w:val="24"/>
-      <w:szCs w:val="24"/>
-    </w:rPr>
-  </w:style>
   <w:style w:type="table" w:styleId="Grilledutableau">
     <w:name w:val="Table Grid"/>
     <w:basedOn w:val="TableauNormal"/>
     <w:uiPriority w:val="99"/>
-    <w:rsid w:val="000F0059"/>
+    <w:rsid w:val="005310CE"/>
+    <w:pPr>
+      <w:spacing w:after="0" w:line="240" w:lineRule="auto"/>
+    </w:pPr>
     <w:rPr>
+      <w:rFonts w:ascii="Times New Roman" w:eastAsia="Times New Roman" w:hAnsi="Times New Roman" w:cs="Times New Roman"/>
       <w:sz w:val="20"/>
       <w:szCs w:val="20"/>
+      <w:lang w:val="de-DE" w:eastAsia="de-DE"/>
     </w:rPr>
     <w:tblPr>
       <w:tblBorders>
@@ -950,17 +801,65 @@
       </w:tblBorders>
     </w:tblPr>
   </w:style>
-  <w:style w:type="character" w:styleId="Numrodepage">
-    <w:name w:val="page number"/>
+  <w:style w:type="paragraph" w:styleId="En-tte">
+    <w:name w:val="header"/>
+    <w:basedOn w:val="Normal"/>
+    <w:link w:val="En-tteCar"/>
+    <w:uiPriority w:val="99"/>
+    <w:unhideWhenUsed/>
+    <w:rsid w:val="00277B70"/>
+    <w:pPr>
+      <w:tabs>
+        <w:tab w:val="center" w:pos="4320"/>
+        <w:tab w:val="right" w:pos="8640"/>
+      </w:tabs>
+    </w:pPr>
+  </w:style>
+  <w:style w:type="character" w:customStyle="1" w:styleId="En-tteCar">
+    <w:name w:val="En-tête Car"/>
     <w:basedOn w:val="Policepardfaut"/>
+    <w:link w:val="En-tte"/>
     <w:uiPriority w:val="99"/>
-    <w:rsid w:val="00F15611"/>
+    <w:rsid w:val="00277B70"/>
+    <w:rPr>
+      <w:rFonts w:ascii="Times New Roman" w:eastAsia="Times New Roman" w:hAnsi="Times New Roman" w:cs="Times New Roman"/>
+      <w:sz w:val="24"/>
+      <w:szCs w:val="24"/>
+      <w:lang w:val="de-DE" w:eastAsia="de-DE"/>
+    </w:rPr>
+  </w:style>
+  <w:style w:type="paragraph" w:styleId="Pieddepage">
+    <w:name w:val="footer"/>
+    <w:basedOn w:val="Normal"/>
+    <w:link w:val="PieddepageCar"/>
+    <w:uiPriority w:val="99"/>
+    <w:unhideWhenUsed/>
+    <w:rsid w:val="00277B70"/>
+    <w:pPr>
+      <w:tabs>
+        <w:tab w:val="center" w:pos="4320"/>
+        <w:tab w:val="right" w:pos="8640"/>
+      </w:tabs>
+    </w:pPr>
+  </w:style>
+  <w:style w:type="character" w:customStyle="1" w:styleId="PieddepageCar">
+    <w:name w:val="Pied de page Car"/>
+    <w:basedOn w:val="Policepardfaut"/>
+    <w:link w:val="Pieddepage"/>
+    <w:uiPriority w:val="99"/>
+    <w:rsid w:val="00277B70"/>
+    <w:rPr>
+      <w:rFonts w:ascii="Times New Roman" w:eastAsia="Times New Roman" w:hAnsi="Times New Roman" w:cs="Times New Roman"/>
+      <w:sz w:val="24"/>
+      <w:szCs w:val="24"/>
+      <w:lang w:val="de-DE" w:eastAsia="de-DE"/>
+    </w:rPr>
   </w:style>
 </w:styles>
 </file>
 
 <file path=word/theme/theme1.xml><?xml version="1.0" encoding="utf-8"?>
-<a:theme xmlns:a="http://schemas.openxmlformats.org/drawingml/2006/main" name="Office Theme">
+<a:theme xmlns:a="http://schemas.openxmlformats.org/drawingml/2006/main" name="Thème Office">
   <a:themeElements>
     <a:clrScheme name="Office">
       <a:dk1>
@@ -970,39 +869,39 @@
         <a:sysClr val="window" lastClr="FFFFFF"/>
       </a:lt1>
       <a:dk2>
-        <a:srgbClr val="1F497D"/>
+        <a:srgbClr val="44546A"/>
       </a:dk2>
       <a:lt2>
-        <a:srgbClr val="EEECE1"/>
+        <a:srgbClr val="E7E6E6"/>
       </a:lt2>
       <a:accent1>
-        <a:srgbClr val="4F81BD"/>
+        <a:srgbClr val="5B9BD5"/>
       </a:accent1>
       <a:accent2>
-        <a:srgbClr val="C0504D"/>
+        <a:srgbClr val="ED7D31"/>
       </a:accent2>
       <a:accent3>
-        <a:srgbClr val="9BBB59"/>
+        <a:srgbClr val="A5A5A5"/>
       </a:accent3>
       <a:accent4>
-        <a:srgbClr val="8064A2"/>
+        <a:srgbClr val="FFC000"/>
       </a:accent4>
       <a:accent5>
-        <a:srgbClr val="4BACC6"/>
+        <a:srgbClr val="4472C4"/>
       </a:accent5>
       <a:accent6>
-        <a:srgbClr val="F79646"/>
+        <a:srgbClr val="70AD47"/>
       </a:accent6>
       <a:hlink>
-        <a:srgbClr val="0000FF"/>
+        <a:srgbClr val="0563C1"/>
       </a:hlink>
       <a:folHlink>
-        <a:srgbClr val="800080"/>
+        <a:srgbClr val="954F72"/>
       </a:folHlink>
     </a:clrScheme>
     <a:fontScheme name="Office">
       <a:majorFont>
-        <a:latin typeface="Cambria"/>
+        <a:latin typeface="Calibri Light" panose="020F0302020204030204"/>
         <a:ea typeface=""/>
         <a:cs typeface=""/>
         <a:font script="Jpan" typeface="ＭＳ ゴシック"/>
@@ -1034,9 +933,10 @@
         <a:font script="Mong" typeface="Mongolian Baiti"/>
         <a:font script="Viet" typeface="Times New Roman"/>
         <a:font script="Uigh" typeface="Microsoft Uighur"/>
+        <a:font script="Geor" typeface="Sylfaen"/>
       </a:majorFont>
       <a:minorFont>
-        <a:latin typeface="Calibri"/>
+        <a:latin typeface="Calibri" panose="020F0502020204030204"/>
         <a:ea typeface=""/>
         <a:cs typeface=""/>
         <a:font script="Jpan" typeface="ＭＳ 明朝"/>
@@ -1068,6 +968,7 @@
         <a:font script="Mong" typeface="Mongolian Baiti"/>
         <a:font script="Viet" typeface="Arial"/>
         <a:font script="Uigh" typeface="Microsoft Uighur"/>
+        <a:font script="Geor" typeface="Sylfaen"/>
       </a:minorFont>
     </a:fontScheme>
     <a:fmtScheme name="Office">
@@ -1079,165 +980,141 @@
           <a:gsLst>
             <a:gs pos="0">
               <a:schemeClr val="phClr">
-                <a:tint val="50000"/>
-                <a:satMod val="300000"/>
+                <a:lumMod val="110000"/>
+                <a:satMod val="105000"/>
+                <a:tint val="67000"/>
               </a:schemeClr>
             </a:gs>
-            <a:gs pos="35000">
+            <a:gs pos="50000">
               <a:schemeClr val="phClr">
-                <a:tint val="37000"/>
-                <a:satMod val="300000"/>
+                <a:lumMod val="105000"/>
+                <a:satMod val="103000"/>
+                <a:tint val="73000"/>
               </a:schemeClr>
             </a:gs>
             <a:gs pos="100000">
               <a:schemeClr val="phClr">
-                <a:tint val="15000"/>
-                <a:satMod val="350000"/>
+                <a:lumMod val="105000"/>
+                <a:satMod val="109000"/>
+                <a:tint val="81000"/>
               </a:schemeClr>
             </a:gs>
           </a:gsLst>
-          <a:lin ang="16200000" scaled="1"/>
+          <a:lin ang="5400000" scaled="0"/>
         </a:gradFill>
         <a:gradFill rotWithShape="1">
           <a:gsLst>
             <a:gs pos="0">
               <a:schemeClr val="phClr">
-                <a:shade val="51000"/>
-                <a:satMod val="130000"/>
+                <a:satMod val="103000"/>
+                <a:lumMod val="102000"/>
+                <a:tint val="94000"/>
               </a:schemeClr>
             </a:gs>
-            <a:gs pos="80000">
+            <a:gs pos="50000">
               <a:schemeClr val="phClr">
-                <a:shade val="93000"/>
-                <a:satMod val="130000"/>
+                <a:satMod val="110000"/>
+                <a:lumMod val="100000"/>
+                <a:shade val="100000"/>
               </a:schemeClr>
             </a:gs>
             <a:gs pos="100000">
               <a:schemeClr val="phClr">
-                <a:shade val="94000"/>
-                <a:satMod val="135000"/>
+                <a:lumMod val="99000"/>
+                <a:satMod val="120000"/>
+                <a:shade val="78000"/>
               </a:schemeClr>
             </a:gs>
           </a:gsLst>
-          <a:lin ang="16200000" scaled="0"/>
+          <a:lin ang="5400000" scaled="0"/>
         </a:gradFill>
       </a:fillStyleLst>
       <a:lnStyleLst>
-        <a:ln w="9525" cap="flat" cmpd="sng" algn="ctr">
-          <a:solidFill>
-            <a:schemeClr val="phClr">
-              <a:shade val="95000"/>
-              <a:satMod val="105000"/>
-            </a:schemeClr>
-          </a:solidFill>
-          <a:prstDash val="solid"/>
-        </a:ln>
-        <a:ln w="25400" cap="flat" cmpd="sng" algn="ctr">
+        <a:ln w="6350" cap="flat" cmpd="sng" algn="ctr">
           <a:solidFill>
             <a:schemeClr val="phClr"/>
           </a:solidFill>
           <a:prstDash val="solid"/>
+          <a:miter lim="800000"/>
         </a:ln>
-        <a:ln w="38100" cap="flat" cmpd="sng" algn="ctr">
+        <a:ln w="12700" cap="flat" cmpd="sng" algn="ctr">
           <a:solidFill>
             <a:schemeClr val="phClr"/>
           </a:solidFill>
           <a:prstDash val="solid"/>
+          <a:miter lim="800000"/>
+        </a:ln>
+        <a:ln w="19050" cap="flat" cmpd="sng" algn="ctr">
+          <a:solidFill>
+            <a:schemeClr val="phClr"/>
+          </a:solidFill>
+          <a:prstDash val="solid"/>
+          <a:miter lim="800000"/>
         </a:ln>
       </a:lnStyleLst>
       <a:effectStyleLst>
         <a:effectStyle>
+          <a:effectLst/>
+        </a:effectStyle>
+        <a:effectStyle>
+          <a:effectLst/>
+        </a:effectStyle>
+        <a:effectStyle>
           <a:effectLst>
-            <a:outerShdw blurRad="40000" dist="20000" dir="5400000" rotWithShape="0">
+            <a:outerShdw blurRad="57150" dist="19050" dir="5400000" algn="ctr" rotWithShape="0">
               <a:srgbClr val="000000">
-                <a:alpha val="38000"/>
+                <a:alpha val="63000"/>
               </a:srgbClr>
             </a:outerShdw>
           </a:effectLst>
-        </a:effectStyle>
-        <a:effectStyle>
-          <a:effectLst>
-            <a:outerShdw blurRad="40000" dist="23000" dir="5400000" rotWithShape="0">
-              <a:srgbClr val="000000">
-                <a:alpha val="35000"/>
-              </a:srgbClr>
-            </a:outerShdw>
-          </a:effectLst>
-        </a:effectStyle>
-        <a:effectStyle>
-          <a:effectLst>
-            <a:outerShdw blurRad="40000" dist="23000" dir="5400000" rotWithShape="0">
-              <a:srgbClr val="000000">
-                <a:alpha val="35000"/>
-              </a:srgbClr>
-            </a:outerShdw>
-          </a:effectLst>
-          <a:scene3d>
-            <a:camera prst="orthographicFront">
-              <a:rot lat="0" lon="0" rev="0"/>
-            </a:camera>
-            <a:lightRig rig="threePt" dir="t">
-              <a:rot lat="0" lon="0" rev="1200000"/>
-            </a:lightRig>
-          </a:scene3d>
-          <a:sp3d>
-            <a:bevelT w="63500" h="25400"/>
-          </a:sp3d>
         </a:effectStyle>
       </a:effectStyleLst>
       <a:bgFillStyleLst>
         <a:solidFill>
           <a:schemeClr val="phClr"/>
         </a:solidFill>
+        <a:solidFill>
+          <a:schemeClr val="phClr">
+            <a:tint val="95000"/>
+            <a:satMod val="170000"/>
+          </a:schemeClr>
+        </a:solidFill>
         <a:gradFill rotWithShape="1">
           <a:gsLst>
             <a:gs pos="0">
               <a:schemeClr val="phClr">
-                <a:tint val="40000"/>
-                <a:satMod val="350000"/>
+                <a:tint val="93000"/>
+                <a:satMod val="150000"/>
+                <a:shade val="98000"/>
+                <a:lumMod val="102000"/>
               </a:schemeClr>
             </a:gs>
-            <a:gs pos="40000">
+            <a:gs pos="50000">
               <a:schemeClr val="phClr">
-                <a:tint val="45000"/>
-                <a:shade val="99000"/>
-                <a:satMod val="350000"/>
+                <a:tint val="98000"/>
+                <a:satMod val="130000"/>
+                <a:shade val="90000"/>
+                <a:lumMod val="103000"/>
               </a:schemeClr>
             </a:gs>
             <a:gs pos="100000">
               <a:schemeClr val="phClr">
-                <a:shade val="20000"/>
-                <a:satMod val="255000"/>
+                <a:shade val="63000"/>
+                <a:satMod val="120000"/>
               </a:schemeClr>
             </a:gs>
           </a:gsLst>
-          <a:path path="circle">
-            <a:fillToRect l="50000" t="-80000" r="50000" b="180000"/>
-          </a:path>
-        </a:gradFill>
-        <a:gradFill rotWithShape="1">
-          <a:gsLst>
-            <a:gs pos="0">
-              <a:schemeClr val="phClr">
-                <a:tint val="80000"/>
-                <a:satMod val="300000"/>
-              </a:schemeClr>
-            </a:gs>
-            <a:gs pos="100000">
-              <a:schemeClr val="phClr">
-                <a:shade val="30000"/>
-                <a:satMod val="200000"/>
-              </a:schemeClr>
-            </a:gs>
-          </a:gsLst>
-          <a:path path="circle">
-            <a:fillToRect l="50000" t="50000" r="50000" b="50000"/>
-          </a:path>
+          <a:lin ang="5400000" scaled="0"/>
         </a:gradFill>
       </a:bgFillStyleLst>
     </a:fmtScheme>
   </a:themeElements>
   <a:objectDefaults/>
   <a:extraClrSchemeLst/>
+  <a:extLst>
+    <a:ext uri="{05A4C25C-085E-4340-85A3-A5531E510DB2}">
+      <thm15:themeFamily xmlns:thm15="http://schemas.microsoft.com/office/thememl/2012/main" name="Office Theme" id="{62F939B6-93AF-4DB8-9C6B-D6C7DFDC589F}" vid="{4A3C46E8-61CC-4603-A589-7422A47A8E4A}"/>
+    </a:ext>
+  </a:extLst>
 </a:theme>
 </file>
</xml_diff>

<commit_message>
font size ne se fait pas sauvegarder par phpOffice
je vais regarder rapidement si c'est "normal" ou si j'utilise mal la
bibliothèque.
</commit_message>
<xml_diff>
--- a/plancadre/4_340-101-MQ.docx
+++ b/plancadre/4_340-101-MQ.docx
@@ -3,6 +3,17 @@
 <w:document xmlns:ve="http://schemas.openxmlformats.org/markup-compatibility/2006" xmlns:o="urn:schemas-microsoft-com:office:office" xmlns:r="http://schemas.openxmlformats.org/officeDocument/2006/relationships" xmlns:m="http://schemas.openxmlformats.org/officeDocument/2006/math" xmlns:v="urn:schemas-microsoft-com:vml" xmlns:wp="http://schemas.openxmlformats.org/drawingml/2006/wordprocessingDrawing" xmlns:w10="urn:schemas-microsoft-com:office:word" xmlns:w="http://schemas.openxmlformats.org/wordprocessingml/2006/main" xmlns:wne="http://schemas.microsoft.com/office/word/2006/wordml">
   <w:body>
     <w:p>
+      <w:pPr>
+        <w:jc w:val="center"/>
+      </w:pPr>
+      <w:r>
+        <w:rPr>
+          <w:b/>
+        </w:rPr>
+        <w:t xml:space="preserve"> Présentation du cours </w:t>
+      </w:r>
+    </w:p>
+    <w:p>
       <w:pPr/>
       <w:r>
         <w:rPr>
@@ -48,7 +59,9 @@
       </w:r>
     </w:p>
     <w:p>
-      <w:pPr/>
+      <w:pPr>
+        <w:jc w:val="center"/>
+      </w:pPr>
       <w:r>
         <w:rPr/>
         <w:t xml:space="preserve">fin de la liste qui n'est pas vide</w:t>
@@ -165,7 +178,7 @@
 <file path=word/numbering.xml><?xml version="1.0" encoding="utf-8"?>
 <w:numbering xmlns:ve="http://schemas.openxmlformats.org/markup-compatibility/2006" xmlns:o="urn:schemas-microsoft-com:office:office" xmlns:r="http://schemas.openxmlformats.org/officeDocument/2006/relationships" xmlns:m="http://schemas.openxmlformats.org/officeDocument/2006/math" xmlns:v="urn:schemas-microsoft-com:vml" xmlns:wp="http://schemas.openxmlformats.org/drawingml/2006/wordprocessingDrawing" xmlns:w10="urn:schemas-microsoft-com:office:word" xmlns:w="http://schemas.openxmlformats.org/wordprocessingml/2006/main" xmlns:wne="http://schemas.microsoft.com/office/word/2006/wordml">
   <w:abstractNum w:abstractNumId="1">
-    <w:nsid w:val="C4F796AF"/>
+    <w:nsid w:val="90737245"/>
     <w:multiLevelType w:val="hybridMultilevel"/>
     <w:lvl w:ilvl="0">
       <w:start w:val="1"/>

</xml_diff>

<commit_message>
on a un titre pour les sections
le problème c'est qu'on doit choisir entre l'alignement centré du titre
ou la taille du texte, voir les commentaires pour plus de détails
</commit_message>
<xml_diff>
--- a/plancadre/4_340-101-MQ.docx
+++ b/plancadre/4_340-101-MQ.docx
@@ -10,7 +10,7 @@
         <w:rPr>
           <w:b/>
         </w:rPr>
-        <w:t xml:space="preserve"> Présentation du cours </w:t>
+        <w:t xml:space="preserve">Présentation du cours</w:t>
       </w:r>
     </w:p>
     <w:p>
@@ -178,7 +178,7 @@
 <file path=word/numbering.xml><?xml version="1.0" encoding="utf-8"?>
 <w:numbering xmlns:ve="http://schemas.openxmlformats.org/markup-compatibility/2006" xmlns:o="urn:schemas-microsoft-com:office:office" xmlns:r="http://schemas.openxmlformats.org/officeDocument/2006/relationships" xmlns:m="http://schemas.openxmlformats.org/officeDocument/2006/math" xmlns:v="urn:schemas-microsoft-com:vml" xmlns:wp="http://schemas.openxmlformats.org/drawingml/2006/wordprocessingDrawing" xmlns:w10="urn:schemas-microsoft-com:office:word" xmlns:w="http://schemas.openxmlformats.org/wordprocessingml/2006/main" xmlns:wne="http://schemas.microsoft.com/office/word/2006/wordml">
   <w:abstractNum w:abstractNumId="1">
-    <w:nsid w:val="90737245"/>
+    <w:nsid w:val="C86A7EE3"/>
     <w:multiLevelType w:val="hybridMultilevel"/>
     <w:lvl w:ilvl="0">
       <w:start w:val="1"/>

</xml_diff>

<commit_message>
doit trouver comment relire le template pour le ré-écrire
je regarde comment placer le template avec les sections dans le même
document durant la fin de semaine.

Sinon il reste l'affichage/recherche des plan-cadres qui devrait se
faire assez bien si on utilise du html5 pour sauvegarder les données et
du javascript pour modifier l'affichage.
</commit_message>
<xml_diff>
--- a/plancadre/4_340-101-MQ.docx
+++ b/plancadre/4_340-101-MQ.docx
@@ -4,6 +4,15 @@
   <w:body>
     <w:p>
       <w:pPr>
+        <w:sectPr>
+          <w:pgSz w:orient="portrait" w:w="11870" w:h="16787"/>
+          <w:pgMar w:top="1440" w:right="1440" w:bottom="1440" w:left="1440" w:header="720" w:footer="720" w:gutter="0"/>
+          <w:cols w:num="1" w:space="720"/>
+        </w:sectPr>
+      </w:pPr>
+    </w:p>
+    <w:p>
+      <w:pPr>
         <w:jc w:val="center"/>
       </w:pPr>
       <w:r>
@@ -26,7 +35,7 @@
       <w:pPr>
         <w:numPr>
           <w:ilvl w:val="0"/>
-          <w:numId w:val="1"/>
+          <w:numId w:val="8"/>
         </w:numPr>
       </w:pPr>
       <w:r>
@@ -38,7 +47,7 @@
       <w:pPr>
         <w:numPr>
           <w:ilvl w:val="0"/>
-          <w:numId w:val="1"/>
+          <w:numId w:val="8"/>
         </w:numPr>
       </w:pPr>
       <w:r>
@@ -50,7 +59,7 @@
       <w:pPr>
         <w:numPr>
           <w:ilvl w:val="0"/>
-          <w:numId w:val="1"/>
+          <w:numId w:val="8"/>
         </w:numPr>
       </w:pPr>
       <w:r>
@@ -177,8 +186,8 @@
 
 <file path=word/numbering.xml><?xml version="1.0" encoding="utf-8"?>
 <w:numbering xmlns:ve="http://schemas.openxmlformats.org/markup-compatibility/2006" xmlns:o="urn:schemas-microsoft-com:office:office" xmlns:r="http://schemas.openxmlformats.org/officeDocument/2006/relationships" xmlns:m="http://schemas.openxmlformats.org/officeDocument/2006/math" xmlns:v="urn:schemas-microsoft-com:vml" xmlns:wp="http://schemas.openxmlformats.org/drawingml/2006/wordprocessingDrawing" xmlns:w10="urn:schemas-microsoft-com:office:word" xmlns:w="http://schemas.openxmlformats.org/wordprocessingml/2006/main" xmlns:wne="http://schemas.microsoft.com/office/word/2006/wordml">
-  <w:abstractNum w:abstractNumId="1">
-    <w:nsid w:val="C86A7EE3"/>
+  <w:abstractNum w:abstractNumId="8">
+    <w:nsid w:val="6DAC7E59"/>
     <w:multiLevelType w:val="hybridMultilevel"/>
     <w:lvl w:ilvl="0">
       <w:start w:val="1"/>
@@ -325,8 +334,8 @@
       </w:rPr>
     </w:lvl>
   </w:abstractNum>
-  <w:num w:numId="1">
-    <w:abstractNumId w:val="1"/>
+  <w:num w:numId="8">
+    <w:abstractNumId w:val="8"/>
   </w:num>
 </w:numbering>
 </file>
@@ -351,6 +360,58 @@
     <w:unhideWhenUsed/>
     <w:rPr>
       <w:vertAlign w:val="superscript"/>
+    </w:rPr>
+  </w:style>
+  <w:style w:type="table" w:customStyle="1" w:styleId="TableauNormal">
+    <w:name w:val="TableauNormal"/>
+    <w:uiPriority w:val="99"/>
+    <w:tblPr>
+      <w:tblW w:w="0" w:type="auto"/>
+      <w:tblCellMar>
+        <w:top w:w="0" w:type="dxa"/>
+        <w:left w:w="108" w:type="dxa"/>
+        <w:right w:w="108" w:type="dxa"/>
+        <w:bottom w:w="0" w:type="dxa"/>
+      </w:tblCellMar>
+    </w:tblPr>
+  </w:style>
+  <w:style w:type="table" w:customStyle="1" w:styleId="Grilledutableau">
+    <w:name w:val="Grilledutableau"/>
+    <w:uiPriority w:val="99"/>
+    <w:tblPr>
+      <w:tblW w:w="0" w:type="auto"/>
+      <w:tblBorders>
+        <w:top w:val="single" w:sz="4" w:color="auto"/>
+        <w:left w:val="single" w:sz="4" w:color="auto"/>
+        <w:right w:val="single" w:sz="4" w:color="auto"/>
+        <w:bottom w:val="single" w:sz="4" w:color="auto"/>
+      </w:tblBorders>
+    </w:tblPr>
+  </w:style>
+  <w:style w:type="paragraph" w:customStyle="1" w:styleId="En-tte">
+    <w:name w:val="En-tte"/>
+    <w:basedOn w:val="Normal"/>
+    <w:pPr/>
+  </w:style>
+  <w:style w:type="character">
+    <w:name w:val="En-tteCar"/>
+    <w:rPr>
+      <w:rFonts w:ascii="Times New Roman" w:hAnsi="Times New Roman" w:eastAsia="Times New Roman" w:cs="Times New Roman"/>
+      <w:sz w:val="24"/>
+      <w:szCs w:val="24"/>
+    </w:rPr>
+  </w:style>
+  <w:style w:type="paragraph" w:customStyle="1" w:styleId="Pieddepage">
+    <w:name w:val="Pieddepage"/>
+    <w:basedOn w:val="Normal"/>
+    <w:pPr/>
+  </w:style>
+  <w:style w:type="character">
+    <w:name w:val="PieddepageCar"/>
+    <w:rPr>
+      <w:rFonts w:ascii="Times New Roman" w:hAnsi="Times New Roman" w:eastAsia="Times New Roman" w:cs="Times New Roman"/>
+      <w:sz w:val="24"/>
+      <w:szCs w:val="24"/>
     </w:rPr>
   </w:style>
 </w:styles>

</xml_diff>

<commit_message>
Template ne peut pas a être copié dans un nouveau document
Le template peut être modifié et enregistré sous un autre
nom/emplacement mais je n'arrive pas à le copier pour le mettre dans un
nouveau document.
</commit_message>
<xml_diff>
--- a/plancadre/4_340-101-MQ.docx
+++ b/plancadre/4_340-101-MQ.docx
@@ -2,6 +2,13 @@
 <file path=word/document.xml><?xml version="1.0" encoding="utf-8"?>
 <w:document xmlns:ve="http://schemas.openxmlformats.org/markup-compatibility/2006" xmlns:o="urn:schemas-microsoft-com:office:office" xmlns:r="http://schemas.openxmlformats.org/officeDocument/2006/relationships" xmlns:m="http://schemas.openxmlformats.org/officeDocument/2006/math" xmlns:v="urn:schemas-microsoft-com:vml" xmlns:wp="http://schemas.openxmlformats.org/drawingml/2006/wordprocessingDrawing" xmlns:w10="urn:schemas-microsoft-com:office:word" xmlns:w="http://schemas.openxmlformats.org/wordprocessingml/2006/main" xmlns:wne="http://schemas.microsoft.com/office/word/2006/wordml">
   <w:body>
+    <w:p>
+      <w:pPr/>
+      <w:r>
+        <w:rPr/>
+        <w:t xml:space="preserve">test DU TEMPLATE</w:t>
+      </w:r>
+    </w:p>
     <w:p>
       <w:pPr>
         <w:sectPr>
@@ -35,7 +42,7 @@
       <w:pPr>
         <w:numPr>
           <w:ilvl w:val="0"/>
-          <w:numId w:val="8"/>
+          <w:numId w:val="9"/>
         </w:numPr>
       </w:pPr>
       <w:r>
@@ -47,7 +54,7 @@
       <w:pPr>
         <w:numPr>
           <w:ilvl w:val="0"/>
-          <w:numId w:val="8"/>
+          <w:numId w:val="9"/>
         </w:numPr>
       </w:pPr>
       <w:r>
@@ -59,7 +66,7 @@
       <w:pPr>
         <w:numPr>
           <w:ilvl w:val="0"/>
-          <w:numId w:val="8"/>
+          <w:numId w:val="9"/>
         </w:numPr>
       </w:pPr>
       <w:r>
@@ -186,8 +193,8 @@
 
 <file path=word/numbering.xml><?xml version="1.0" encoding="utf-8"?>
 <w:numbering xmlns:ve="http://schemas.openxmlformats.org/markup-compatibility/2006" xmlns:o="urn:schemas-microsoft-com:office:office" xmlns:r="http://schemas.openxmlformats.org/officeDocument/2006/relationships" xmlns:m="http://schemas.openxmlformats.org/officeDocument/2006/math" xmlns:v="urn:schemas-microsoft-com:vml" xmlns:wp="http://schemas.openxmlformats.org/drawingml/2006/wordprocessingDrawing" xmlns:w10="urn:schemas-microsoft-com:office:word" xmlns:w="http://schemas.openxmlformats.org/wordprocessingml/2006/main" xmlns:wne="http://schemas.microsoft.com/office/word/2006/wordml">
-  <w:abstractNum w:abstractNumId="8">
-    <w:nsid w:val="6DAC7E59"/>
+  <w:abstractNum w:abstractNumId="9">
+    <w:nsid w:val="335CD1B9"/>
     <w:multiLevelType w:val="hybridMultilevel"/>
     <w:lvl w:ilvl="0">
       <w:start w:val="1"/>
@@ -334,8 +341,8 @@
       </w:rPr>
     </w:lvl>
   </w:abstractNum>
-  <w:num w:numId="8">
-    <w:abstractNumId w:val="8"/>
+  <w:num w:numId="9">
+    <w:abstractNumId w:val="9"/>
   </w:num>
 </w:numbering>
 </file>
@@ -360,6 +367,14 @@
     <w:unhideWhenUsed/>
     <w:rPr>
       <w:vertAlign w:val="superscript"/>
+    </w:rPr>
+  </w:style>
+  <w:style w:type="character">
+    <w:name w:val="style_titre"/>
+    <w:rPr>
+      <w:sz w:val="32"/>
+      <w:szCs w:val="32"/>
+      <w:b/>
     </w:rPr>
   </w:style>
   <w:style w:type="table" w:customStyle="1" w:styleId="TableauNormal">

</xml_diff>

<commit_message>
changement de VersionPlan to No_PlanCadre
parce que ça pourrait porter à confusion si quelqu'un d'autre doit
utiliser/lire le code plus tard.
</commit_message>
<xml_diff>
--- a/plancadre/4_340-101-MQ.docx
+++ b/plancadre/4_340-101-MQ.docx
@@ -125,10 +125,39 @@
       </w:r>
     </w:p>
     <w:p>
-      <w:pPr/>
-      <w:r>
-        <w:rPr/>
-        <w:t xml:space="preserve"> </w:t>
+      <w:pPr>
+        <w:numPr>
+          <w:ilvl w:val="0"/>
+          <w:numId w:val="10"/>
+        </w:numPr>
+      </w:pPr>
+      <w:r>
+        <w:rPr/>
+        <w:t xml:space="preserve">test</w:t>
+      </w:r>
+    </w:p>
+    <w:p>
+      <w:pPr>
+        <w:numPr>
+          <w:ilvl w:val="0"/>
+          <w:numId w:val="10"/>
+        </w:numPr>
+      </w:pPr>
+      <w:r>
+        <w:rPr/>
+        <w:t xml:space="preserve">rien</w:t>
+      </w:r>
+    </w:p>
+    <w:p>
+      <w:pPr>
+        <w:numPr>
+          <w:ilvl w:val="0"/>
+          <w:numId w:val="10"/>
+        </w:numPr>
+      </w:pPr>
+      <w:r>
+        <w:rPr/>
+        <w:t xml:space="preserve">écrit</w:t>
       </w:r>
     </w:p>
     <w:p>
@@ -346,7 +375,7 @@
 <file path=word/numbering.xml><?xml version="1.0" encoding="utf-8"?>
 <w:numbering xmlns:ve="http://schemas.openxmlformats.org/markup-compatibility/2006" xmlns:o="urn:schemas-microsoft-com:office:office" xmlns:r="http://schemas.openxmlformats.org/officeDocument/2006/relationships" xmlns:m="http://schemas.openxmlformats.org/officeDocument/2006/math" xmlns:v="urn:schemas-microsoft-com:vml" xmlns:wp="http://schemas.openxmlformats.org/drawingml/2006/wordprocessingDrawing" xmlns:w10="urn:schemas-microsoft-com:office:word" xmlns:w="http://schemas.openxmlformats.org/wordprocessingml/2006/main" xmlns:wne="http://schemas.microsoft.com/office/word/2006/wordml">
   <w:abstractNum w:abstractNumId="9">
-    <w:nsid w:val="A4CFA388"/>
+    <w:nsid w:val="A510ABF0"/>
     <w:multiLevelType w:val="hybridMultilevel"/>
     <w:lvl w:ilvl="0">
       <w:start w:val="1"/>
@@ -362,6 +391,154 @@
       </w:pPr>
       <w:rPr>
         <w:rFonts w:ascii="Symbol" w:hAnsi="Symbol" w:cs="Symbol" w:hint="default"/>
+      </w:rPr>
+    </w:lvl>
+    <w:lvl w:ilvl="1">
+      <w:start w:val="1"/>
+      <w:numFmt w:val="bullet"/>
+      <w:suff w:val="tab"/>
+      <w:lvlText w:val="o"/>
+      <w:lvlJc w:val="left"/>
+      <w:pPr>
+        <w:tabs>
+          <w:tab w:val="num" w:pos="1440"/>
+        </w:tabs>
+        <w:ind w:left="1440" w:hanging="360"/>
+      </w:pPr>
+      <w:rPr>
+        <w:rFonts w:ascii="Courier New" w:hAnsi="Courier New" w:cs="Courier New" w:hint="default"/>
+      </w:rPr>
+    </w:lvl>
+    <w:lvl w:ilvl="2">
+      <w:start w:val="1"/>
+      <w:numFmt w:val="bullet"/>
+      <w:suff w:val="tab"/>
+      <w:lvlText w:val=""/>
+      <w:lvlJc w:val="left"/>
+      <w:pPr>
+        <w:tabs>
+          <w:tab w:val="num" w:pos="2160"/>
+        </w:tabs>
+        <w:ind w:left="2160" w:hanging="360"/>
+      </w:pPr>
+      <w:rPr>
+        <w:rFonts w:ascii="Wingdings" w:hAnsi="Wingdings" w:cs="Wingdings" w:hint="default"/>
+      </w:rPr>
+    </w:lvl>
+    <w:lvl w:ilvl="3">
+      <w:start w:val="1"/>
+      <w:numFmt w:val="bullet"/>
+      <w:suff w:val="tab"/>
+      <w:lvlText w:val=""/>
+      <w:lvlJc w:val="left"/>
+      <w:pPr>
+        <w:tabs>
+          <w:tab w:val="num" w:pos="2880"/>
+        </w:tabs>
+        <w:ind w:left="2880" w:hanging="360"/>
+      </w:pPr>
+      <w:rPr>
+        <w:rFonts w:ascii="Symbol" w:hAnsi="Symbol" w:cs="Symbol" w:hint="default"/>
+      </w:rPr>
+    </w:lvl>
+    <w:lvl w:ilvl="4">
+      <w:start w:val="1"/>
+      <w:numFmt w:val="bullet"/>
+      <w:suff w:val="tab"/>
+      <w:lvlText w:val="o"/>
+      <w:lvlJc w:val="left"/>
+      <w:pPr>
+        <w:tabs>
+          <w:tab w:val="num" w:pos="3600"/>
+        </w:tabs>
+        <w:ind w:left="3600" w:hanging="360"/>
+      </w:pPr>
+      <w:rPr>
+        <w:rFonts w:ascii="Courier New" w:hAnsi="Courier New" w:cs="Courier New" w:hint="default"/>
+      </w:rPr>
+    </w:lvl>
+    <w:lvl w:ilvl="5">
+      <w:start w:val="1"/>
+      <w:numFmt w:val="bullet"/>
+      <w:suff w:val="tab"/>
+      <w:lvlText w:val=""/>
+      <w:lvlJc w:val="left"/>
+      <w:pPr>
+        <w:tabs>
+          <w:tab w:val="num" w:pos="4320"/>
+        </w:tabs>
+        <w:ind w:left="4320" w:hanging="360"/>
+      </w:pPr>
+      <w:rPr>
+        <w:rFonts w:ascii="Wingdings" w:hAnsi="Wingdings" w:cs="Wingdings" w:hint="default"/>
+      </w:rPr>
+    </w:lvl>
+    <w:lvl w:ilvl="6">
+      <w:start w:val="1"/>
+      <w:numFmt w:val="bullet"/>
+      <w:suff w:val="tab"/>
+      <w:lvlText w:val=""/>
+      <w:lvlJc w:val="left"/>
+      <w:pPr>
+        <w:tabs>
+          <w:tab w:val="num" w:pos="5040"/>
+        </w:tabs>
+        <w:ind w:left="5040" w:hanging="360"/>
+      </w:pPr>
+      <w:rPr>
+        <w:rFonts w:ascii="Symbol" w:hAnsi="Symbol" w:cs="Symbol" w:hint="default"/>
+      </w:rPr>
+    </w:lvl>
+    <w:lvl w:ilvl="7">
+      <w:start w:val="1"/>
+      <w:numFmt w:val="bullet"/>
+      <w:suff w:val="tab"/>
+      <w:lvlText w:val="o"/>
+      <w:lvlJc w:val="left"/>
+      <w:pPr>
+        <w:tabs>
+          <w:tab w:val="num" w:pos="5760"/>
+        </w:tabs>
+        <w:ind w:left="5760" w:hanging="360"/>
+      </w:pPr>
+      <w:rPr>
+        <w:rFonts w:ascii="Courier New" w:hAnsi="Courier New" w:cs="Courier New" w:hint="default"/>
+      </w:rPr>
+    </w:lvl>
+    <w:lvl w:ilvl="8">
+      <w:start w:val="1"/>
+      <w:numFmt w:val="bullet"/>
+      <w:suff w:val="tab"/>
+      <w:lvlText w:val=""/>
+      <w:lvlJc w:val="left"/>
+      <w:pPr>
+        <w:tabs>
+          <w:tab w:val="num" w:pos="6480"/>
+        </w:tabs>
+        <w:ind w:left="6480" w:hanging="360"/>
+      </w:pPr>
+      <w:rPr>
+        <w:rFonts w:ascii="Wingdings" w:hAnsi="Wingdings" w:cs="Wingdings" w:hint="default"/>
+      </w:rPr>
+    </w:lvl>
+  </w:abstractNum>
+  <w:abstractNum w:abstractNumId="10">
+    <w:nsid w:val="EF7DB75E"/>
+    <w:multiLevelType w:val="hybridMultilevel"/>
+    <w:lvl w:ilvl="0">
+      <w:start w:val="1"/>
+      <w:numFmt w:val="decimal"/>
+      <w:suff w:val="tab"/>
+      <w:lvlText w:val="%1."/>
+      <w:lvlJc w:val="left"/>
+      <w:pPr>
+        <w:tabs>
+          <w:tab w:val="num" w:pos="720"/>
+        </w:tabs>
+        <w:ind w:left="720" w:hanging="360"/>
+      </w:pPr>
+      <w:rPr>
+        <w:rFonts w:ascii="" w:hAnsi="" w:cs="" w:hint="default"/>
       </w:rPr>
     </w:lvl>
     <w:lvl w:ilvl="1">
@@ -495,6 +672,9 @@
   </w:abstractNum>
   <w:num w:numId="9">
     <w:abstractNumId w:val="9"/>
+  </w:num>
+  <w:num w:numId="10">
+    <w:abstractNumId w:val="10"/>
   </w:num>
 </w:numbering>
 </file>
@@ -542,6 +722,30 @@
       </w:tblCellMar>
     </w:tblPr>
   </w:style>
+  <w:style w:type="paragraph" w:customStyle="1" w:styleId="En-tte">
+    <w:name w:val="En-tte"/>
+    <w:basedOn w:val="Normal"/>
+    <w:pPr/>
+  </w:style>
+  <w:style w:type="character">
+    <w:name w:val="En-tteCar"/>
+    <w:rPr>
+      <w:sz w:val="24"/>
+      <w:szCs w:val="24"/>
+    </w:rPr>
+  </w:style>
+  <w:style w:type="paragraph" w:customStyle="1" w:styleId="Pieddepage">
+    <w:name w:val="Pieddepage"/>
+    <w:basedOn w:val="Normal"/>
+    <w:pPr/>
+  </w:style>
+  <w:style w:type="character">
+    <w:name w:val="PieddepageCar"/>
+    <w:rPr>
+      <w:sz w:val="24"/>
+      <w:szCs w:val="24"/>
+    </w:rPr>
+  </w:style>
   <w:style w:type="table" w:customStyle="1" w:styleId="Grilledutableau">
     <w:name w:val="Grilledutableau"/>
     <w:uiPriority w:val="99"/>
@@ -554,32 +758,6 @@
         <w:bottom w:val="single" w:sz="4" w:color="auto"/>
       </w:tblBorders>
     </w:tblPr>
-  </w:style>
-  <w:style w:type="paragraph" w:customStyle="1" w:styleId="En-tte">
-    <w:name w:val="En-tte"/>
-    <w:basedOn w:val="Normal"/>
-    <w:pPr/>
-  </w:style>
-  <w:style w:type="character">
-    <w:name w:val="En-tteCar"/>
-    <w:rPr>
-      <w:rFonts w:ascii="Times New Roman" w:hAnsi="Times New Roman" w:eastAsia="Times New Roman" w:cs="Times New Roman"/>
-      <w:sz w:val="24"/>
-      <w:szCs w:val="24"/>
-    </w:rPr>
-  </w:style>
-  <w:style w:type="paragraph" w:customStyle="1" w:styleId="Pieddepage">
-    <w:name w:val="Pieddepage"/>
-    <w:basedOn w:val="Normal"/>
-    <w:pPr/>
-  </w:style>
-  <w:style w:type="character">
-    <w:name w:val="PieddepageCar"/>
-    <w:rPr>
-      <w:rFonts w:ascii="Times New Roman" w:hAnsi="Times New Roman" w:eastAsia="Times New Roman" w:cs="Times New Roman"/>
-      <w:sz w:val="24"/>
-      <w:szCs w:val="24"/>
-    </w:rPr>
   </w:style>
 </w:styles>
 </file>

</xml_diff>

<commit_message>
effacer les fonctions dépréciées
</commit_message>
<xml_diff>
--- a/plancadre/4_340-101-MQ.docx
+++ b/plancadre/4_340-101-MQ.docx
@@ -375,7 +375,7 @@
 <file path=word/numbering.xml><?xml version="1.0" encoding="utf-8"?>
 <w:numbering xmlns:ve="http://schemas.openxmlformats.org/markup-compatibility/2006" xmlns:o="urn:schemas-microsoft-com:office:office" xmlns:r="http://schemas.openxmlformats.org/officeDocument/2006/relationships" xmlns:m="http://schemas.openxmlformats.org/officeDocument/2006/math" xmlns:v="urn:schemas-microsoft-com:vml" xmlns:wp="http://schemas.openxmlformats.org/drawingml/2006/wordprocessingDrawing" xmlns:w10="urn:schemas-microsoft-com:office:word" xmlns:w="http://schemas.openxmlformats.org/wordprocessingml/2006/main" xmlns:wne="http://schemas.microsoft.com/office/word/2006/wordml">
   <w:abstractNum w:abstractNumId="9">
-    <w:nsid w:val="A510ABF0"/>
+    <w:nsid w:val="3493894F"/>
     <w:multiLevelType w:val="hybridMultilevel"/>
     <w:lvl w:ilvl="0">
       <w:start w:val="1"/>
@@ -523,7 +523,7 @@
     </w:lvl>
   </w:abstractNum>
   <w:abstractNum w:abstractNumId="10">
-    <w:nsid w:val="EF7DB75E"/>
+    <w:nsid w:val="652EA064"/>
     <w:multiLevelType w:val="hybridMultilevel"/>
     <w:lvl w:ilvl="0">
       <w:start w:val="1"/>

</xml_diff>

<commit_message>
toute dans le même doc
FINALEMENT !
</commit_message>
<xml_diff>
--- a/plancadre/4_340-101-MQ.docx
+++ b/plancadre/4_340-101-MQ.docx
@@ -24,7 +24,7 @@
       </w:pPr>
       <w:r>
         <w:rPr/>
-        <w:t xml:space="preserve">Cours de la formation générale 111.GE</w:t>
+        <w:t xml:space="preserve">111.GE Cours de la formation générale</w:t>
       </w:r>
     </w:p>
     <w:p>
@@ -67,7 +67,7 @@
             <w:pPr/>
             <w:r>
               <w:rPr/>
-              <w:t xml:space="preserve">Philosophie et rationalité</w:t>
+              <w:t xml:space="preserve">Titre du cours :Philosophie et rationalité</w:t>
             </w:r>
           </w:p>
         </w:tc>
@@ -79,7 +79,7 @@
             <w:pPr/>
             <w:r>
               <w:rPr/>
-              <w:t xml:space="preserve">340-101-MQ</w:t>
+              <w:t xml:space="preserve">Numero du cours :340-101-MQ</w:t>
             </w:r>
           </w:p>
         </w:tc>
@@ -96,7 +96,7 @@
             <w:pPr/>
             <w:r>
               <w:rPr/>
-              <w:t xml:space="preserve">3-1-3</w:t>
+              <w:t xml:space="preserve">Pondération :3-1-3</w:t>
             </w:r>
           </w:p>
         </w:tc>
@@ -108,7 +108,7 @@
             <w:pPr/>
             <w:r>
               <w:rPr/>
-              <w:t xml:space="preserve">1.000000</w:t>
+              <w:t xml:space="preserve">Nombre d'unité(s) :1</w:t>
             </w:r>
           </w:p>
         </w:tc>
@@ -499,7 +499,7 @@
 <file path=word/numbering.xml><?xml version="1.0" encoding="utf-8"?>
 <w:numbering xmlns:ve="http://schemas.openxmlformats.org/markup-compatibility/2006" xmlns:o="urn:schemas-microsoft-com:office:office" xmlns:r="http://schemas.openxmlformats.org/officeDocument/2006/relationships" xmlns:m="http://schemas.openxmlformats.org/officeDocument/2006/math" xmlns:v="urn:schemas-microsoft-com:vml" xmlns:wp="http://schemas.openxmlformats.org/drawingml/2006/wordprocessingDrawing" xmlns:w10="urn:schemas-microsoft-com:office:word" xmlns:w="http://schemas.openxmlformats.org/wordprocessingml/2006/main" xmlns:wne="http://schemas.microsoft.com/office/word/2006/wordml">
   <w:abstractNum w:abstractNumId="3">
-    <w:nsid w:val="15FD459B"/>
+    <w:nsid w:val="CB1E16CC"/>
     <w:multiLevelType w:val="hybridMultilevel"/>
     <w:lvl w:ilvl="0">
       <w:start w:val="1"/>
@@ -647,7 +647,7 @@
     </w:lvl>
   </w:abstractNum>
   <w:abstractNum w:abstractNumId="4">
-    <w:nsid w:val="DB209D71"/>
+    <w:nsid w:val="CFDB8371"/>
     <w:multiLevelType w:val="hybridMultilevel"/>
     <w:lvl w:ilvl="0">
       <w:start w:val="1"/>

</xml_diff>

<commit_message>
amélioration à apporter sur la table
et le reste du document.
http://phpword.readthedocs.org/en/latest/styles.html
gridspan sur la cellule du titre du tableau.
</commit_message>
<xml_diff>
--- a/plancadre/4_340-101-MQ.docx
+++ b/plancadre/4_340-101-MQ.docx
@@ -43,6 +43,23 @@
       <w:tblPr>
         <w:tblStyle w:val="style_table"/>
       </w:tblPr>
+      <w:tr>
+        <w:trPr>
+          <w:trHeight w:val="200" w:hRule="atLeast"/>
+        </w:trPr>
+        <w:tc>
+          <w:tcPr>
+            <w:tcW w:w="3600" w:type="dxa"/>
+          </w:tcPr>
+          <w:p>
+            <w:pPr/>
+            <w:r>
+              <w:rPr/>
+              <w:t xml:space="preserve">TITRE</w:t>
+            </w:r>
+          </w:p>
+        </w:tc>
+      </w:tr>
       <w:tr>
         <w:trPr>
           <w:trHeight w:val="200" w:hRule="atLeast"/>
@@ -499,7 +516,7 @@
 <file path=word/numbering.xml><?xml version="1.0" encoding="utf-8"?>
 <w:numbering xmlns:ve="http://schemas.openxmlformats.org/markup-compatibility/2006" xmlns:o="urn:schemas-microsoft-com:office:office" xmlns:r="http://schemas.openxmlformats.org/officeDocument/2006/relationships" xmlns:m="http://schemas.openxmlformats.org/officeDocument/2006/math" xmlns:v="urn:schemas-microsoft-com:vml" xmlns:wp="http://schemas.openxmlformats.org/drawingml/2006/wordprocessingDrawing" xmlns:w10="urn:schemas-microsoft-com:office:word" xmlns:w="http://schemas.openxmlformats.org/wordprocessingml/2006/main" xmlns:wne="http://schemas.microsoft.com/office/word/2006/wordml">
   <w:abstractNum w:abstractNumId="3">
-    <w:nsid w:val="CB1E16CC"/>
+    <w:nsid w:val="E27455A7"/>
     <w:multiLevelType w:val="hybridMultilevel"/>
     <w:lvl w:ilvl="0">
       <w:start w:val="1"/>
@@ -647,7 +664,7 @@
     </w:lvl>
   </w:abstractNum>
   <w:abstractNum w:abstractNumId="4">
-    <w:nsid w:val="CFDB8371"/>
+    <w:nsid w:val="A20BED5C"/>
     <w:multiLevelType w:val="hybridMultilevel"/>
     <w:lvl w:ilvl="0">
       <w:start w:val="1"/>
@@ -836,6 +853,7 @@
     <w:name w:val="style_table"/>
     <w:uiPriority w:val="99"/>
     <w:tblPr>
+      <w:jc w:val="center"/>
       <w:tblW w:w="0" w:type="auto"/>
       <w:tblCellMar>
         <w:top w:w="50" w:type="dxa"/>

</xml_diff>

<commit_message>
tableau centré avec une bonne taille
reste plein de "css" à faire dans le code
</commit_message>
<xml_diff>
--- a/plancadre/4_340-101-MQ.docx
+++ b/plancadre/4_340-101-MQ.docx
@@ -36,20 +36,22 @@
     </w:p>
     <w:tbl>
       <w:tblGrid>
-        <w:gridCol w:w="1200" w:type="dxa"/>
-        <w:gridCol w:w="1200" w:type="dxa"/>
-        <w:gridCol w:w="1200" w:type="dxa"/>
+        <w:gridCol w:w="2800" w:type="dxa"/>
+        <w:gridCol w:w="2800" w:type="dxa"/>
+        <w:gridCol w:w="2800" w:type="dxa"/>
       </w:tblGrid>
       <w:tblPr>
         <w:tblStyle w:val="style_table"/>
       </w:tblPr>
       <w:tr>
         <w:trPr>
-          <w:trHeight w:val="200" w:hRule="atLeast"/>
+          <w:trHeight w:hRule="atLeast"/>
         </w:trPr>
         <w:tc>
           <w:tcPr>
-            <w:tcW w:w="3600" w:type="dxa"/>
+            <w:tcW w:w="2800" w:type="dxa"/>
+            <w:vAlign w:val="center"/>
+            <w:gridSpan w:val="3"/>
           </w:tcPr>
           <w:p>
             <w:pPr/>
@@ -62,11 +64,11 @@
       </w:tr>
       <w:tr>
         <w:trPr>
-          <w:trHeight w:val="200" w:hRule="atLeast"/>
+          <w:trHeight w:hRule="atLeast"/>
         </w:trPr>
         <w:tc>
           <w:tcPr>
-            <w:tcW w:w="1200" w:type="dxa"/>
+            <w:tcW w:w="2800" w:type="dxa"/>
           </w:tcPr>
           <w:p>
             <w:pPr/>
@@ -78,36 +80,36 @@
         </w:tc>
         <w:tc>
           <w:tcPr>
-            <w:tcW w:w="1200" w:type="dxa"/>
+            <w:tcW w:w="2800" w:type="dxa"/>
           </w:tcPr>
           <w:p>
             <w:pPr/>
             <w:r>
               <w:rPr/>
-              <w:t xml:space="preserve">Titre du cours :Philosophie et rationalité</w:t>
+              <w:t xml:space="preserve">Titre du cours : Philosophie et rationalité</w:t>
             </w:r>
           </w:p>
         </w:tc>
         <w:tc>
           <w:tcPr>
-            <w:tcW w:w="1200" w:type="dxa"/>
+            <w:tcW w:w="2800" w:type="dxa"/>
           </w:tcPr>
           <w:p>
             <w:pPr/>
             <w:r>
               <w:rPr/>
-              <w:t xml:space="preserve">Numero du cours :340-101-MQ</w:t>
+              <w:t xml:space="preserve">Numero du cours : 340-101-MQ</w:t>
             </w:r>
           </w:p>
         </w:tc>
       </w:tr>
       <w:tr>
         <w:trPr>
-          <w:trHeight w:val="200" w:hRule="atLeast"/>
+          <w:trHeight w:hRule="atLeast"/>
         </w:trPr>
         <w:tc>
           <w:tcPr>
-            <w:tcW w:w="1200" w:type="dxa"/>
+            <w:tcW w:w="2800" w:type="dxa"/>
           </w:tcPr>
           <w:p>
             <w:pPr/>
@@ -119,7 +121,7 @@
         </w:tc>
         <w:tc>
           <w:tcPr>
-            <w:tcW w:w="1200" w:type="dxa"/>
+            <w:tcW w:w="2800" w:type="dxa"/>
           </w:tcPr>
           <w:p>
             <w:pPr/>
@@ -131,25 +133,18 @@
         </w:tc>
         <w:tc>
           <w:tcPr>
-            <w:tcW w:w="1200" w:type="dxa"/>
+            <w:tcW w:w="2800" w:type="dxa"/>
           </w:tcPr>
           <w:p>
             <w:pPr/>
             <w:r>
               <w:rPr/>
-              <w:t xml:space="preserve"/>
+              <w:t xml:space="preserve">test</w:t>
             </w:r>
           </w:p>
         </w:tc>
       </w:tr>
     </w:tbl>
-    <w:p>
-      <w:pPr/>
-      <w:r>
-        <w:rPr/>
-        <w:t xml:space="preserve">test DU TEMPLATE</w:t>
-      </w:r>
-    </w:p>
     <w:p>
       <w:pPr>
         <w:sectPr>
@@ -516,7 +511,7 @@
 <file path=word/numbering.xml><?xml version="1.0" encoding="utf-8"?>
 <w:numbering xmlns:ve="http://schemas.openxmlformats.org/markup-compatibility/2006" xmlns:o="urn:schemas-microsoft-com:office:office" xmlns:r="http://schemas.openxmlformats.org/officeDocument/2006/relationships" xmlns:m="http://schemas.openxmlformats.org/officeDocument/2006/math" xmlns:v="urn:schemas-microsoft-com:vml" xmlns:wp="http://schemas.openxmlformats.org/drawingml/2006/wordprocessingDrawing" xmlns:w10="urn:schemas-microsoft-com:office:word" xmlns:w="http://schemas.openxmlformats.org/wordprocessingml/2006/main" xmlns:wne="http://schemas.microsoft.com/office/word/2006/wordml">
   <w:abstractNum w:abstractNumId="3">
-    <w:nsid w:val="E27455A7"/>
+    <w:nsid w:val="70821A40"/>
     <w:multiLevelType w:val="hybridMultilevel"/>
     <w:lvl w:ilvl="0">
       <w:start w:val="1"/>
@@ -664,7 +659,7 @@
     </w:lvl>
   </w:abstractNum>
   <w:abstractNum w:abstractNumId="4">
-    <w:nsid w:val="A20BED5C"/>
+    <w:nsid w:val="A23EABD0"/>
     <w:multiLevelType w:val="hybridMultilevel"/>
     <w:lvl w:ilvl="0">
       <w:start w:val="1"/>
@@ -854,7 +849,7 @@
     <w:uiPriority w:val="99"/>
     <w:tblPr>
       <w:jc w:val="center"/>
-      <w:tblW w:w="0" w:type="auto"/>
+      <w:tblW w:w="5000" w:type="auto"/>
       <w:tblCellMar>
         <w:top w:w="50" w:type="dxa"/>
         <w:left w:w="50" w:type="dxa"/>

</xml_diff>

<commit_message>
le tableau est un peu mieux
</commit_message>
<xml_diff>
--- a/plancadre/4_340-101-MQ.docx
+++ b/plancadre/4_340-101-MQ.docx
@@ -25,6 +25,26 @@
       <w:r>
         <w:rPr/>
         <w:t xml:space="preserve">111.GE Cours de la formation générale</w:t>
+      </w:r>
+    </w:p>
+    <w:p>
+      <w:pPr/>
+      <w:r>
+        <w:rPr/>
+        <w:t xml:space="preserve"/>
+      </w:r>
+    </w:p>
+    <w:p>
+      <w:pPr>
+        <w:jc w:val="center"/>
+      </w:pPr>
+      <w:r>
+        <w:rPr>
+          <w:sz w:val="28"/>
+          <w:szCs w:val="28"/>
+          <w:b/>
+        </w:rPr>
+        <w:t xml:space="preserve">Plan-cadre en élaboration</w:t>
       </w:r>
     </w:p>
     <w:p>
@@ -54,10 +74,16 @@
             <w:gridSpan w:val="3"/>
           </w:tcPr>
           <w:p>
-            <w:pPr/>
+            <w:pPr>
+              <w:jc w:val="center"/>
+            </w:pPr>
             <w:r>
-              <w:rPr/>
-              <w:t xml:space="preserve">TITRE</w:t>
+              <w:rPr>
+                <w:sz w:val="28"/>
+                <w:szCs w:val="28"/>
+                <w:b/>
+              </w:rPr>
+              <w:t xml:space="preserve">Identification du cours</w:t>
             </w:r>
           </w:p>
         </w:tc>
@@ -71,10 +97,12 @@
             <w:tcW w:w="2800" w:type="dxa"/>
           </w:tcPr>
           <w:p>
-            <w:pPr/>
+            <w:pPr>
+              <w:jc w:val="center"/>
+            </w:pPr>
             <w:r>
               <w:rPr/>
-              <w:t xml:space="preserve"/>
+              <w:t xml:space="preserve">Discipline</w:t>
             </w:r>
           </w:p>
         </w:tc>
@@ -83,7 +111,9 @@
             <w:tcW w:w="2800" w:type="dxa"/>
           </w:tcPr>
           <w:p>
-            <w:pPr/>
+            <w:pPr>
+              <w:jc w:val="center"/>
+            </w:pPr>
             <w:r>
               <w:rPr/>
               <w:t xml:space="preserve">Titre du cours : Philosophie et rationalité</w:t>
@@ -95,10 +125,12 @@
             <w:tcW w:w="2800" w:type="dxa"/>
           </w:tcPr>
           <w:p>
-            <w:pPr/>
+            <w:pPr>
+              <w:jc w:val="center"/>
+            </w:pPr>
             <w:r>
               <w:rPr/>
-              <w:t xml:space="preserve">Numero du cours : 340-101-MQ</w:t>
+              <w:t xml:space="preserve">Numéro du cours : 340-101-MQ</w:t>
             </w:r>
           </w:p>
         </w:tc>
@@ -112,10 +144,12 @@
             <w:tcW w:w="2800" w:type="dxa"/>
           </w:tcPr>
           <w:p>
-            <w:pPr/>
+            <w:pPr>
+              <w:jc w:val="center"/>
+            </w:pPr>
             <w:r>
               <w:rPr/>
-              <w:t xml:space="preserve">Pondération :3-1-3</w:t>
+              <w:t xml:space="preserve">Pondération : 3-1-3</w:t>
             </w:r>
           </w:p>
         </w:tc>
@@ -124,10 +158,12 @@
             <w:tcW w:w="2800" w:type="dxa"/>
           </w:tcPr>
           <w:p>
-            <w:pPr/>
+            <w:pPr>
+              <w:jc w:val="center"/>
+            </w:pPr>
             <w:r>
               <w:rPr/>
-              <w:t xml:space="preserve">Nombre d'unité(s) :1</w:t>
+              <w:t xml:space="preserve">Nombre d'unité(s) : 1</w:t>
             </w:r>
           </w:p>
         </w:tc>
@@ -136,7 +172,9 @@
             <w:tcW w:w="2800" w:type="dxa"/>
           </w:tcPr>
           <w:p>
-            <w:pPr/>
+            <w:pPr>
+              <w:jc w:val="center"/>
+            </w:pPr>
             <w:r>
               <w:rPr/>
               <w:t xml:space="preserve">test</w:t>
@@ -183,7 +221,7 @@
       <w:pPr>
         <w:numPr>
           <w:ilvl w:val="0"/>
-          <w:numId w:val="3"/>
+          <w:numId w:val="4"/>
         </w:numPr>
       </w:pPr>
       <w:r>
@@ -195,7 +233,7 @@
       <w:pPr>
         <w:numPr>
           <w:ilvl w:val="0"/>
-          <w:numId w:val="3"/>
+          <w:numId w:val="4"/>
         </w:numPr>
       </w:pPr>
       <w:r>
@@ -207,7 +245,7 @@
       <w:pPr>
         <w:numPr>
           <w:ilvl w:val="0"/>
-          <w:numId w:val="3"/>
+          <w:numId w:val="4"/>
         </w:numPr>
       </w:pPr>
       <w:r>
@@ -233,7 +271,7 @@
       <w:pPr>
         <w:numPr>
           <w:ilvl w:val="0"/>
-          <w:numId w:val="3"/>
+          <w:numId w:val="4"/>
         </w:numPr>
       </w:pPr>
       <w:r>
@@ -245,7 +283,7 @@
       <w:pPr>
         <w:numPr>
           <w:ilvl w:val="0"/>
-          <w:numId w:val="3"/>
+          <w:numId w:val="4"/>
         </w:numPr>
       </w:pPr>
       <w:r>
@@ -264,7 +302,7 @@
       <w:pPr>
         <w:numPr>
           <w:ilvl w:val="0"/>
-          <w:numId w:val="4"/>
+          <w:numId w:val="5"/>
         </w:numPr>
       </w:pPr>
       <w:r>
@@ -276,7 +314,7 @@
       <w:pPr>
         <w:numPr>
           <w:ilvl w:val="0"/>
-          <w:numId w:val="4"/>
+          <w:numId w:val="5"/>
         </w:numPr>
       </w:pPr>
       <w:r>
@@ -288,7 +326,7 @@
       <w:pPr>
         <w:numPr>
           <w:ilvl w:val="0"/>
-          <w:numId w:val="4"/>
+          <w:numId w:val="5"/>
         </w:numPr>
       </w:pPr>
       <w:r>
@@ -341,7 +379,7 @@
       <w:pPr>
         <w:numPr>
           <w:ilvl w:val="0"/>
-          <w:numId w:val="3"/>
+          <w:numId w:val="4"/>
         </w:numPr>
       </w:pPr>
       <w:r>
@@ -353,7 +391,7 @@
       <w:pPr>
         <w:numPr>
           <w:ilvl w:val="0"/>
-          <w:numId w:val="3"/>
+          <w:numId w:val="4"/>
         </w:numPr>
       </w:pPr>
       <w:r>
@@ -365,7 +403,7 @@
       <w:pPr>
         <w:numPr>
           <w:ilvl w:val="0"/>
-          <w:numId w:val="3"/>
+          <w:numId w:val="4"/>
         </w:numPr>
       </w:pPr>
       <w:r>
@@ -377,7 +415,7 @@
       <w:pPr>
         <w:numPr>
           <w:ilvl w:val="0"/>
-          <w:numId w:val="3"/>
+          <w:numId w:val="4"/>
         </w:numPr>
       </w:pPr>
       <w:r>
@@ -389,7 +427,7 @@
       <w:pPr>
         <w:numPr>
           <w:ilvl w:val="0"/>
-          <w:numId w:val="3"/>
+          <w:numId w:val="4"/>
         </w:numPr>
       </w:pPr>
       <w:r>
@@ -510,8 +548,8 @@
 
 <file path=word/numbering.xml><?xml version="1.0" encoding="utf-8"?>
 <w:numbering xmlns:ve="http://schemas.openxmlformats.org/markup-compatibility/2006" xmlns:o="urn:schemas-microsoft-com:office:office" xmlns:r="http://schemas.openxmlformats.org/officeDocument/2006/relationships" xmlns:m="http://schemas.openxmlformats.org/officeDocument/2006/math" xmlns:v="urn:schemas-microsoft-com:vml" xmlns:wp="http://schemas.openxmlformats.org/drawingml/2006/wordprocessingDrawing" xmlns:w10="urn:schemas-microsoft-com:office:word" xmlns:w="http://schemas.openxmlformats.org/wordprocessingml/2006/main" xmlns:wne="http://schemas.microsoft.com/office/word/2006/wordml">
-  <w:abstractNum w:abstractNumId="3">
-    <w:nsid w:val="70821A40"/>
+  <w:abstractNum w:abstractNumId="4">
+    <w:nsid w:val="192188B2"/>
     <w:multiLevelType w:val="hybridMultilevel"/>
     <w:lvl w:ilvl="0">
       <w:start w:val="1"/>
@@ -658,8 +696,8 @@
       </w:rPr>
     </w:lvl>
   </w:abstractNum>
-  <w:abstractNum w:abstractNumId="4">
-    <w:nsid w:val="A23EABD0"/>
+  <w:abstractNum w:abstractNumId="5">
+    <w:nsid w:val="5B8AC1BF"/>
     <w:multiLevelType w:val="hybridMultilevel"/>
     <w:lvl w:ilvl="0">
       <w:start w:val="1"/>
@@ -806,11 +844,11 @@
       </w:rPr>
     </w:lvl>
   </w:abstractNum>
-  <w:num w:numId="3">
-    <w:abstractNumId w:val="3"/>
-  </w:num>
   <w:num w:numId="4">
     <w:abstractNumId w:val="4"/>
+  </w:num>
+  <w:num w:numId="5">
+    <w:abstractNumId w:val="5"/>
   </w:num>
 </w:numbering>
 </file>
@@ -836,13 +874,6 @@
     <w:rPr>
       <w:vertAlign w:val="superscript"/>
     </w:rPr>
-  </w:style>
-  <w:style w:type="paragraph" w:customStyle="1" w:styleId="style_align_right">
-    <w:name w:val="style_align_right"/>
-    <w:basedOn w:val="Normal"/>
-    <w:pPr>
-      <w:jc w:val="right"/>
-    </w:pPr>
   </w:style>
   <w:style w:type="table" w:customStyle="1" w:styleId="style_table">
     <w:name w:val="style_table"/>
@@ -865,13 +896,20 @@
         <w:insideV w:val="single" w:sz="6" w:color="006699"/>
       </w:tblBorders>
     </w:tblPr>
-    <w:tblStylePr w:type="firstRow">
-      <w:tcPr>
-        <w:tcPr>
-          <w:shd w:val="clear" w:color="" w:fill="66BBFF"/>
-        </w:tcPr>
-      </w:tcPr>
-    </w:tblStylePr>
+  </w:style>
+  <w:style w:type="paragraph" w:customStyle="1" w:styleId="style_align_right">
+    <w:name w:val="style_align_right"/>
+    <w:basedOn w:val="Normal"/>
+    <w:pPr>
+      <w:jc w:val="right"/>
+    </w:pPr>
+  </w:style>
+  <w:style w:type="paragraph" w:customStyle="1" w:styleId="style_align_center">
+    <w:name w:val="style_align_center"/>
+    <w:basedOn w:val="Normal"/>
+    <w:pPr>
+      <w:jc w:val="center"/>
+    </w:pPr>
   </w:style>
 </w:styles>
 </file>

</xml_diff>

<commit_message>
fix du dernier commit
on sauvegarde de nouveau
</commit_message>
<xml_diff>
--- a/plancadre/4_340-101-MQ.docx
+++ b/plancadre/4_340-101-MQ.docx
@@ -184,14 +184,43 @@
       </w:tr>
     </w:tbl>
     <w:p>
-      <w:pPr>
-        <w:sectPr>
-          <w:pgSz w:orient="portrait" w:w="11870" w:h="16787"/>
-          <w:pgMar w:top="1440" w:right="1440" w:bottom="1440" w:left="1440" w:header="720" w:footer="720" w:gutter="0"/>
-          <w:cols w:num="1" w:space="720"/>
-        </w:sectPr>
-      </w:pPr>
-    </w:p>
+      <w:pPr/>
+      <w:r>
+        <w:rPr/>
+        <w:t xml:space="preserve"/>
+      </w:r>
+    </w:p>
+    <w:tbl>
+      <w:tblGrid>
+        <w:gridCol w:w="2800" w:type="dxa"/>
+      </w:tblGrid>
+      <w:tblPr>
+        <w:tblStyle w:val="style_table"/>
+      </w:tblPr>
+      <w:tr>
+        <w:trPr>
+          <w:trHeight w:hRule="atLeast"/>
+        </w:trPr>
+        <w:tc>
+          <w:tcPr>
+            <w:tcW w:w="2800" w:type="dxa"/>
+          </w:tcPr>
+          <w:p>
+            <w:pPr>
+              <w:jc w:val="center"/>
+            </w:pPr>
+            <w:r>
+              <w:rPr>
+                <w:sz w:val="28"/>
+                <w:szCs w:val="28"/>
+                <w:b/>
+              </w:rPr>
+              <w:t xml:space="preserve">Présentation du cours</w:t>
+            </w:r>
+          </w:p>
+        </w:tc>
+      </w:tr>
+    </w:tbl>
     <w:p>
       <w:pPr>
         <w:jc w:val="center"/>
@@ -549,7 +578,7 @@
 <file path=word/numbering.xml><?xml version="1.0" encoding="utf-8"?>
 <w:numbering xmlns:ve="http://schemas.openxmlformats.org/markup-compatibility/2006" xmlns:o="urn:schemas-microsoft-com:office:office" xmlns:r="http://schemas.openxmlformats.org/officeDocument/2006/relationships" xmlns:m="http://schemas.openxmlformats.org/officeDocument/2006/math" xmlns:v="urn:schemas-microsoft-com:vml" xmlns:wp="http://schemas.openxmlformats.org/drawingml/2006/wordprocessingDrawing" xmlns:w10="urn:schemas-microsoft-com:office:word" xmlns:w="http://schemas.openxmlformats.org/wordprocessingml/2006/main" xmlns:wne="http://schemas.microsoft.com/office/word/2006/wordml">
   <w:abstractNum w:abstractNumId="4">
-    <w:nsid w:val="192188B2"/>
+    <w:nsid w:val="B6F76D7D"/>
     <w:multiLevelType w:val="hybridMultilevel"/>
     <w:lvl w:ilvl="0">
       <w:start w:val="1"/>
@@ -697,7 +726,7 @@
     </w:lvl>
   </w:abstractNum>
   <w:abstractNum w:abstractNumId="5">
-    <w:nsid w:val="5B8AC1BF"/>
+    <w:nsid w:val="DE905148"/>
     <w:multiLevelType w:val="hybridMultilevel"/>
     <w:lvl w:ilvl="0">
       <w:start w:val="1"/>
@@ -875,6 +904,20 @@
       <w:vertAlign w:val="superscript"/>
     </w:rPr>
   </w:style>
+  <w:style w:type="paragraph" w:customStyle="1" w:styleId="style_align_right">
+    <w:name w:val="style_align_right"/>
+    <w:basedOn w:val="Normal"/>
+    <w:pPr>
+      <w:jc w:val="right"/>
+    </w:pPr>
+  </w:style>
+  <w:style w:type="paragraph" w:customStyle="1" w:styleId="style_align_center">
+    <w:name w:val="style_align_center"/>
+    <w:basedOn w:val="Normal"/>
+    <w:pPr>
+      <w:jc w:val="center"/>
+    </w:pPr>
+  </w:style>
   <w:style w:type="table" w:customStyle="1" w:styleId="style_table">
     <w:name w:val="style_table"/>
     <w:uiPriority w:val="99"/>
@@ -888,28 +931,14 @@
         <w:bottom w:w="50" w:type="dxa"/>
       </w:tblCellMar>
       <w:tblBorders>
-        <w:top w:val="single" w:sz="6" w:color="006699"/>
-        <w:left w:val="single" w:sz="6" w:color="006699"/>
-        <w:right w:val="single" w:sz="6" w:color="006699"/>
-        <w:bottom w:val="single" w:sz="6" w:color="006699"/>
-        <w:insideH w:val="single" w:sz="6" w:color="006699"/>
-        <w:insideV w:val="single" w:sz="6" w:color="006699"/>
+        <w:top w:val="single" w:sz="6" w:color=""/>
+        <w:left w:val="single" w:sz="6" w:color=""/>
+        <w:right w:val="single" w:sz="6" w:color=""/>
+        <w:bottom w:val="single" w:sz="6" w:color=""/>
+        <w:insideH w:val="single" w:sz="6" w:color=""/>
+        <w:insideV w:val="single" w:sz="6" w:color=""/>
       </w:tblBorders>
     </w:tblPr>
-  </w:style>
-  <w:style w:type="paragraph" w:customStyle="1" w:styleId="style_align_right">
-    <w:name w:val="style_align_right"/>
-    <w:basedOn w:val="Normal"/>
-    <w:pPr>
-      <w:jc w:val="right"/>
-    </w:pPr>
-  </w:style>
-  <w:style w:type="paragraph" w:customStyle="1" w:styleId="style_align_center">
-    <w:name w:val="style_align_center"/>
-    <w:basedOn w:val="Normal"/>
-    <w:pPr>
-      <w:jc w:val="center"/>
-    </w:pPr>
   </w:style>
 </w:styles>
 </file>

</xml_diff>

<commit_message>
peut placer les sections dans un tableau
je dois trouver comment fonctionne le width des tables avec phpWord
</commit_message>
<xml_diff>
--- a/plancadre/4_340-101-MQ.docx
+++ b/plancadre/4_340-101-MQ.docx
@@ -56,9 +56,9 @@
     </w:p>
     <w:tbl>
       <w:tblGrid>
-        <w:gridCol w:w="2800" w:type="dxa"/>
-        <w:gridCol w:w="2800" w:type="dxa"/>
-        <w:gridCol w:w="2800" w:type="dxa"/>
+        <w:gridCol w:w="3000" w:type="dxa"/>
+        <w:gridCol w:w="3000" w:type="dxa"/>
+        <w:gridCol w:w="3000" w:type="dxa"/>
       </w:tblGrid>
       <w:tblPr>
         <w:tblStyle w:val="style_table"/>
@@ -69,7 +69,7 @@
         </w:trPr>
         <w:tc>
           <w:tcPr>
-            <w:tcW w:w="2800" w:type="dxa"/>
+            <w:tcW w:w="3000" w:type="dxa"/>
             <w:vAlign w:val="center"/>
             <w:gridSpan w:val="3"/>
           </w:tcPr>
@@ -94,7 +94,7 @@
         </w:trPr>
         <w:tc>
           <w:tcPr>
-            <w:tcW w:w="2800" w:type="dxa"/>
+            <w:tcW w:w="3000" w:type="dxa"/>
           </w:tcPr>
           <w:p>
             <w:pPr>
@@ -108,7 +108,7 @@
         </w:tc>
         <w:tc>
           <w:tcPr>
-            <w:tcW w:w="2800" w:type="dxa"/>
+            <w:tcW w:w="3000" w:type="dxa"/>
           </w:tcPr>
           <w:p>
             <w:pPr>
@@ -122,7 +122,7 @@
         </w:tc>
         <w:tc>
           <w:tcPr>
-            <w:tcW w:w="2800" w:type="dxa"/>
+            <w:tcW w:w="3000" w:type="dxa"/>
           </w:tcPr>
           <w:p>
             <w:pPr>
@@ -141,7 +141,7 @@
         </w:trPr>
         <w:tc>
           <w:tcPr>
-            <w:tcW w:w="2800" w:type="dxa"/>
+            <w:tcW w:w="3000" w:type="dxa"/>
           </w:tcPr>
           <w:p>
             <w:pPr>
@@ -155,7 +155,7 @@
         </w:tc>
         <w:tc>
           <w:tcPr>
-            <w:tcW w:w="2800" w:type="dxa"/>
+            <w:tcW w:w="3000" w:type="dxa"/>
           </w:tcPr>
           <w:p>
             <w:pPr>
@@ -169,7 +169,7 @@
         </w:tc>
         <w:tc>
           <w:tcPr>
-            <w:tcW w:w="2800" w:type="dxa"/>
+            <w:tcW w:w="3000" w:type="dxa"/>
           </w:tcPr>
           <w:p>
             <w:pPr>
@@ -192,7 +192,7 @@
     </w:p>
     <w:tbl>
       <w:tblGrid>
-        <w:gridCol w:w="2800" w:type="dxa"/>
+        <w:gridCol w:w="5000" w:type="dxa"/>
       </w:tblGrid>
       <w:tblPr>
         <w:tblStyle w:val="style_table"/>
@@ -203,7 +203,7 @@
         </w:trPr>
         <w:tc>
           <w:tcPr>
-            <w:tcW w:w="2800" w:type="dxa"/>
+            <w:tcW w:w="5000" w:type="dxa"/>
           </w:tcPr>
           <w:p>
             <w:pPr>
@@ -220,163 +220,162 @@
           </w:p>
         </w:tc>
       </w:tr>
+      <w:tr>
+        <w:trPr>
+          <w:trHeight w:hRule="atLeast"/>
+        </w:trPr>
+        <w:tc>
+          <w:tcPr>
+            <w:tcW w:w="3000" w:type="dxa"/>
+          </w:tcPr>
+          <w:p>
+            <w:pPr/>
+            <w:r>
+              <w:rPr/>
+              <w:t xml:space="preserve">début de la liste avec rien d'ajouté</w:t>
+            </w:r>
+          </w:p>
+          <w:p>
+            <w:pPr/>
+            <w:r>
+              <w:rPr/>
+              <w:t xml:space="preserve"> </w:t>
+            </w:r>
+          </w:p>
+          <w:p>
+            <w:pPr>
+              <w:numPr>
+                <w:ilvl w:val="0"/>
+                <w:numId w:val="4"/>
+              </w:numPr>
+            </w:pPr>
+            <w:r>
+              <w:rPr/>
+              <w:t xml:space="preserve">test</w:t>
+            </w:r>
+          </w:p>
+          <w:p>
+            <w:pPr>
+              <w:numPr>
+                <w:ilvl w:val="0"/>
+                <w:numId w:val="4"/>
+              </w:numPr>
+            </w:pPr>
+            <w:r>
+              <w:rPr/>
+              <w:t xml:space="preserve">test2</w:t>
+            </w:r>
+          </w:p>
+          <w:p>
+            <w:pPr>
+              <w:numPr>
+                <w:ilvl w:val="0"/>
+                <w:numId w:val="4"/>
+              </w:numPr>
+            </w:pPr>
+            <w:r>
+              <w:rPr/>
+              <w:t xml:space="preserve">test3</w:t>
+            </w:r>
+          </w:p>
+          <w:p>
+            <w:pPr/>
+            <w:r>
+              <w:rPr/>
+              <w:t xml:space="preserve">fin de la liste</w:t>
+            </w:r>
+          </w:p>
+          <w:p>
+            <w:pPr/>
+            <w:r>
+              <w:rPr/>
+              <w:t xml:space="preserve">test avec des div</w:t>
+            </w:r>
+          </w:p>
+          <w:p>
+            <w:pPr>
+              <w:numPr>
+                <w:ilvl w:val="0"/>
+                <w:numId w:val="4"/>
+              </w:numPr>
+            </w:pPr>
+            <w:r>
+              <w:rPr/>
+              <w:t xml:space="preserve">div1</w:t>
+            </w:r>
+          </w:p>
+          <w:p>
+            <w:pPr>
+              <w:numPr>
+                <w:ilvl w:val="0"/>
+                <w:numId w:val="4"/>
+              </w:numPr>
+            </w:pPr>
+            <w:r>
+              <w:rPr/>
+              <w:t xml:space="preserve">div2</w:t>
+            </w:r>
+          </w:p>
+          <w:p>
+            <w:pPr/>
+            <w:r>
+              <w:rPr/>
+              <w:t xml:space="preserve">fin</w:t>
+            </w:r>
+          </w:p>
+          <w:p>
+            <w:pPr>
+              <w:numPr>
+                <w:ilvl w:val="0"/>
+                <w:numId w:val="5"/>
+              </w:numPr>
+            </w:pPr>
+            <w:r>
+              <w:rPr/>
+              <w:t xml:space="preserve">test</w:t>
+            </w:r>
+          </w:p>
+          <w:p>
+            <w:pPr>
+              <w:numPr>
+                <w:ilvl w:val="0"/>
+                <w:numId w:val="5"/>
+              </w:numPr>
+            </w:pPr>
+            <w:r>
+              <w:rPr/>
+              <w:t xml:space="preserve">rien</w:t>
+            </w:r>
+          </w:p>
+          <w:p>
+            <w:pPr>
+              <w:numPr>
+                <w:ilvl w:val="0"/>
+                <w:numId w:val="5"/>
+              </w:numPr>
+            </w:pPr>
+            <w:r>
+              <w:rPr/>
+              <w:t xml:space="preserve">écrit</w:t>
+            </w:r>
+          </w:p>
+          <w:p>
+            <w:pPr/>
+            <w:r>
+              <w:rPr/>
+              <w:t xml:space="preserve">lorsqu'on utilise les paragraphes leur contenu n'est pas sauvegardé</w:t>
+            </w:r>
+          </w:p>
+          <w:p>
+            <w:pPr/>
+            <w:r>
+              <w:rPr/>
+              <w:t xml:space="preserve"> </w:t>
+            </w:r>
+          </w:p>
+        </w:tc>
+      </w:tr>
     </w:tbl>
-    <w:p>
-      <w:pPr>
-        <w:jc w:val="center"/>
-      </w:pPr>
-      <w:r>
-        <w:rPr>
-          <w:b/>
-        </w:rPr>
-        <w:t xml:space="preserve">Présentation du cours</w:t>
-      </w:r>
-    </w:p>
-    <w:p>
-      <w:pPr/>
-      <w:r>
-        <w:rPr/>
-        <w:t xml:space="preserve">début de la liste avec rien d'ajouté</w:t>
-      </w:r>
-    </w:p>
-    <w:p>
-      <w:pPr/>
-      <w:r>
-        <w:rPr/>
-        <w:t xml:space="preserve"> </w:t>
-      </w:r>
-    </w:p>
-    <w:p>
-      <w:pPr>
-        <w:numPr>
-          <w:ilvl w:val="0"/>
-          <w:numId w:val="4"/>
-        </w:numPr>
-      </w:pPr>
-      <w:r>
-        <w:rPr/>
-        <w:t xml:space="preserve">test</w:t>
-      </w:r>
-    </w:p>
-    <w:p>
-      <w:pPr>
-        <w:numPr>
-          <w:ilvl w:val="0"/>
-          <w:numId w:val="4"/>
-        </w:numPr>
-      </w:pPr>
-      <w:r>
-        <w:rPr/>
-        <w:t xml:space="preserve">test2</w:t>
-      </w:r>
-    </w:p>
-    <w:p>
-      <w:pPr>
-        <w:numPr>
-          <w:ilvl w:val="0"/>
-          <w:numId w:val="4"/>
-        </w:numPr>
-      </w:pPr>
-      <w:r>
-        <w:rPr/>
-        <w:t xml:space="preserve">test3</w:t>
-      </w:r>
-    </w:p>
-    <w:p>
-      <w:pPr/>
-      <w:r>
-        <w:rPr/>
-        <w:t xml:space="preserve">fin de la liste</w:t>
-      </w:r>
-    </w:p>
-    <w:p>
-      <w:pPr/>
-      <w:r>
-        <w:rPr/>
-        <w:t xml:space="preserve">test avec des div</w:t>
-      </w:r>
-    </w:p>
-    <w:p>
-      <w:pPr>
-        <w:numPr>
-          <w:ilvl w:val="0"/>
-          <w:numId w:val="4"/>
-        </w:numPr>
-      </w:pPr>
-      <w:r>
-        <w:rPr/>
-        <w:t xml:space="preserve">div1</w:t>
-      </w:r>
-    </w:p>
-    <w:p>
-      <w:pPr>
-        <w:numPr>
-          <w:ilvl w:val="0"/>
-          <w:numId w:val="4"/>
-        </w:numPr>
-      </w:pPr>
-      <w:r>
-        <w:rPr/>
-        <w:t xml:space="preserve">div2</w:t>
-      </w:r>
-    </w:p>
-    <w:p>
-      <w:pPr/>
-      <w:r>
-        <w:rPr/>
-        <w:t xml:space="preserve">fin</w:t>
-      </w:r>
-    </w:p>
-    <w:p>
-      <w:pPr>
-        <w:numPr>
-          <w:ilvl w:val="0"/>
-          <w:numId w:val="5"/>
-        </w:numPr>
-      </w:pPr>
-      <w:r>
-        <w:rPr/>
-        <w:t xml:space="preserve">test</w:t>
-      </w:r>
-    </w:p>
-    <w:p>
-      <w:pPr>
-        <w:numPr>
-          <w:ilvl w:val="0"/>
-          <w:numId w:val="5"/>
-        </w:numPr>
-      </w:pPr>
-      <w:r>
-        <w:rPr/>
-        <w:t xml:space="preserve">rien</w:t>
-      </w:r>
-    </w:p>
-    <w:p>
-      <w:pPr>
-        <w:numPr>
-          <w:ilvl w:val="0"/>
-          <w:numId w:val="5"/>
-        </w:numPr>
-      </w:pPr>
-      <w:r>
-        <w:rPr/>
-        <w:t xml:space="preserve">écrit</w:t>
-      </w:r>
-    </w:p>
-    <w:p>
-      <w:pPr/>
-      <w:r>
-        <w:rPr/>
-        <w:t xml:space="preserve">lorsqu'on utilise les paragraphes leur contenu n'est pas sauvegardé</w:t>
-      </w:r>
-    </w:p>
-    <w:p>
-      <w:pPr/>
-      <w:r>
-        <w:rPr/>
-        <w:t xml:space="preserve"> </w:t>
-      </w:r>
-    </w:p>
     <w:p>
       <w:pPr>
         <w:sectPr>
@@ -578,7 +577,7 @@
 <file path=word/numbering.xml><?xml version="1.0" encoding="utf-8"?>
 <w:numbering xmlns:ve="http://schemas.openxmlformats.org/markup-compatibility/2006" xmlns:o="urn:schemas-microsoft-com:office:office" xmlns:r="http://schemas.openxmlformats.org/officeDocument/2006/relationships" xmlns:m="http://schemas.openxmlformats.org/officeDocument/2006/math" xmlns:v="urn:schemas-microsoft-com:vml" xmlns:wp="http://schemas.openxmlformats.org/drawingml/2006/wordprocessingDrawing" xmlns:w10="urn:schemas-microsoft-com:office:word" xmlns:w="http://schemas.openxmlformats.org/wordprocessingml/2006/main" xmlns:wne="http://schemas.microsoft.com/office/word/2006/wordml">
   <w:abstractNum w:abstractNumId="4">
-    <w:nsid w:val="B6F76D7D"/>
+    <w:nsid w:val="B7125FC1"/>
     <w:multiLevelType w:val="hybridMultilevel"/>
     <w:lvl w:ilvl="0">
       <w:start w:val="1"/>
@@ -726,7 +725,7 @@
     </w:lvl>
   </w:abstractNum>
   <w:abstractNum w:abstractNumId="5">
-    <w:nsid w:val="DE905148"/>
+    <w:nsid w:val="B572466A"/>
     <w:multiLevelType w:val="hybridMultilevel"/>
     <w:lvl w:ilvl="0">
       <w:start w:val="1"/>
@@ -923,12 +922,12 @@
     <w:uiPriority w:val="99"/>
     <w:tblPr>
       <w:jc w:val="center"/>
-      <w:tblW w:w="5000" w:type="auto"/>
+      <w:tblW w:w="50000" w:type="auto"/>
       <w:tblCellMar>
-        <w:top w:w="50" w:type="dxa"/>
-        <w:left w:w="50" w:type="dxa"/>
-        <w:right w:w="50" w:type="dxa"/>
-        <w:bottom w:w="50" w:type="dxa"/>
+        <w:top w:w="100" w:type="dxa"/>
+        <w:left w:w="100" w:type="dxa"/>
+        <w:right w:w="100" w:type="dxa"/>
+        <w:bottom w:w="100" w:type="dxa"/>
       </w:tblCellMar>
       <w:tblBorders>
         <w:top w:val="single" w:sz="6" w:color=""/>

</xml_diff>

<commit_message>
sections toutes dans leur tableau
word viewer a un problème avec le fichier qui est généré,
le google drive aussi,
le OneDrive de microsoft arrive à bien lire le document et son contenu
mais il est mal formaté,
Comme ça fonctionnait bien au cégep je vais considérer que le problème
vient du fait que je n'ai pas word office d'installé donc je vérifier
tout ça lundi/mardi
</commit_message>
<xml_diff>
--- a/plancadre/4_340-101-MQ.docx
+++ b/plancadre/4_340-101-MQ.docx
@@ -56,9 +56,9 @@
     </w:p>
     <w:tbl>
       <w:tblGrid>
-        <w:gridCol w:w="3000" w:type="dxa"/>
-        <w:gridCol w:w="3000" w:type="dxa"/>
-        <w:gridCol w:w="3000" w:type="dxa"/>
+        <w:gridCol w:w="1666.6666666667" w:type="dxa"/>
+        <w:gridCol w:w="1666.6666666667" w:type="dxa"/>
+        <w:gridCol w:w="1666.6666666667" w:type="dxa"/>
       </w:tblGrid>
       <w:tblPr>
         <w:tblStyle w:val="style_table"/>
@@ -69,7 +69,7 @@
         </w:trPr>
         <w:tc>
           <w:tcPr>
-            <w:tcW w:w="3000" w:type="dxa"/>
+            <w:tcW w:w="1666.6666666667" w:type="dxa"/>
             <w:vAlign w:val="center"/>
             <w:gridSpan w:val="3"/>
           </w:tcPr>
@@ -94,7 +94,7 @@
         </w:trPr>
         <w:tc>
           <w:tcPr>
-            <w:tcW w:w="3000" w:type="dxa"/>
+            <w:tcW w:w="1666.6666666667" w:type="dxa"/>
           </w:tcPr>
           <w:p>
             <w:pPr>
@@ -108,7 +108,7 @@
         </w:tc>
         <w:tc>
           <w:tcPr>
-            <w:tcW w:w="3000" w:type="dxa"/>
+            <w:tcW w:w="1666.6666666667" w:type="dxa"/>
           </w:tcPr>
           <w:p>
             <w:pPr>
@@ -122,7 +122,7 @@
         </w:tc>
         <w:tc>
           <w:tcPr>
-            <w:tcW w:w="3000" w:type="dxa"/>
+            <w:tcW w:w="1666.6666666667" w:type="dxa"/>
           </w:tcPr>
           <w:p>
             <w:pPr>
@@ -141,7 +141,7 @@
         </w:trPr>
         <w:tc>
           <w:tcPr>
-            <w:tcW w:w="3000" w:type="dxa"/>
+            <w:tcW w:w="1666.6666666667" w:type="dxa"/>
           </w:tcPr>
           <w:p>
             <w:pPr>
@@ -155,7 +155,7 @@
         </w:tc>
         <w:tc>
           <w:tcPr>
-            <w:tcW w:w="3000" w:type="dxa"/>
+            <w:tcW w:w="1666.6666666667" w:type="dxa"/>
           </w:tcPr>
           <w:p>
             <w:pPr>
@@ -169,7 +169,7 @@
         </w:tc>
         <w:tc>
           <w:tcPr>
-            <w:tcW w:w="3000" w:type="dxa"/>
+            <w:tcW w:w="1666.6666666667" w:type="dxa"/>
           </w:tcPr>
           <w:p>
             <w:pPr>
@@ -178,6 +178,184 @@
             <w:r>
               <w:rPr/>
               <w:t xml:space="preserve">test</w:t>
+            </w:r>
+          </w:p>
+        </w:tc>
+      </w:tr>
+      <w:tr>
+        <w:trPr>
+          <w:trHeight w:hRule="atLeast"/>
+        </w:trPr>
+        <w:tc>
+          <w:tcPr>
+            <w:tcW w:w="5000" w:type="dxa"/>
+          </w:tcPr>
+          <w:p>
+            <w:pPr>
+              <w:jc w:val="center"/>
+            </w:pPr>
+            <w:r>
+              <w:rPr>
+                <w:sz w:val="28"/>
+                <w:szCs w:val="28"/>
+                <w:b/>
+              </w:rPr>
+              <w:t xml:space="preserve">Présentation du cours</w:t>
+            </w:r>
+          </w:p>
+        </w:tc>
+      </w:tr>
+      <w:tr>
+        <w:trPr>
+          <w:trHeight w:hRule="atLeast"/>
+        </w:trPr>
+        <w:tc>
+          <w:tcPr>
+            <w:tcW w:w="5000" w:type="dxa"/>
+          </w:tcPr>
+          <w:p>
+            <w:pPr/>
+            <w:r>
+              <w:rPr/>
+              <w:t xml:space="preserve">début de la liste avec rien d'ajouté</w:t>
+            </w:r>
+          </w:p>
+          <w:p>
+            <w:pPr/>
+            <w:r>
+              <w:rPr/>
+              <w:t xml:space="preserve"> </w:t>
+            </w:r>
+          </w:p>
+          <w:p>
+            <w:pPr>
+              <w:numPr>
+                <w:ilvl w:val="0"/>
+                <w:numId w:val="4"/>
+              </w:numPr>
+            </w:pPr>
+            <w:r>
+              <w:rPr/>
+              <w:t xml:space="preserve">test</w:t>
+            </w:r>
+          </w:p>
+          <w:p>
+            <w:pPr>
+              <w:numPr>
+                <w:ilvl w:val="0"/>
+                <w:numId w:val="4"/>
+              </w:numPr>
+            </w:pPr>
+            <w:r>
+              <w:rPr/>
+              <w:t xml:space="preserve">test2</w:t>
+            </w:r>
+          </w:p>
+          <w:p>
+            <w:pPr>
+              <w:numPr>
+                <w:ilvl w:val="0"/>
+                <w:numId w:val="4"/>
+              </w:numPr>
+            </w:pPr>
+            <w:r>
+              <w:rPr/>
+              <w:t xml:space="preserve">test3</w:t>
+            </w:r>
+          </w:p>
+          <w:p>
+            <w:pPr/>
+            <w:r>
+              <w:rPr/>
+              <w:t xml:space="preserve">fin de la liste</w:t>
+            </w:r>
+          </w:p>
+          <w:p>
+            <w:pPr/>
+            <w:r>
+              <w:rPr/>
+              <w:t xml:space="preserve">test avec des div</w:t>
+            </w:r>
+          </w:p>
+          <w:p>
+            <w:pPr>
+              <w:numPr>
+                <w:ilvl w:val="0"/>
+                <w:numId w:val="4"/>
+              </w:numPr>
+            </w:pPr>
+            <w:r>
+              <w:rPr/>
+              <w:t xml:space="preserve">div1</w:t>
+            </w:r>
+          </w:p>
+          <w:p>
+            <w:pPr>
+              <w:numPr>
+                <w:ilvl w:val="0"/>
+                <w:numId w:val="4"/>
+              </w:numPr>
+            </w:pPr>
+            <w:r>
+              <w:rPr/>
+              <w:t xml:space="preserve">div2</w:t>
+            </w:r>
+          </w:p>
+          <w:p>
+            <w:pPr/>
+            <w:r>
+              <w:rPr/>
+              <w:t xml:space="preserve">fin</w:t>
+            </w:r>
+          </w:p>
+          <w:p>
+            <w:pPr>
+              <w:numPr>
+                <w:ilvl w:val="0"/>
+                <w:numId w:val="5"/>
+              </w:numPr>
+            </w:pPr>
+            <w:r>
+              <w:rPr/>
+              <w:t xml:space="preserve">test</w:t>
+            </w:r>
+          </w:p>
+          <w:p>
+            <w:pPr>
+              <w:numPr>
+                <w:ilvl w:val="0"/>
+                <w:numId w:val="5"/>
+              </w:numPr>
+            </w:pPr>
+            <w:r>
+              <w:rPr/>
+              <w:t xml:space="preserve">rien</w:t>
+            </w:r>
+          </w:p>
+          <w:p>
+            <w:pPr>
+              <w:numPr>
+                <w:ilvl w:val="0"/>
+                <w:numId w:val="5"/>
+              </w:numPr>
+            </w:pPr>
+            <w:r>
+              <w:rPr/>
+              <w:t xml:space="preserve">écrit</w:t>
+            </w:r>
+          </w:p>
+          <w:p>
+            <w:pPr/>
+            <w:r>
+              <w:rPr/>
+              <w:t xml:space="preserve">lorsqu'on utilise les paragraphes leur contenu n'est pas sauvegardé</w:t>
+            </w:r>
+          </w:p>
+          <w:p>
+            <w:pPr/>
+            <w:r>
+              <w:rPr/>
+              <w:t xml:space="preserve"> </w:t>
             </w:r>
           </w:p>
         </w:tc>
@@ -189,6 +367,22 @@
         <w:rPr/>
         <w:t xml:space="preserve"/>
       </w:r>
+    </w:p>
+    <w:p>
+      <w:pPr/>
+      <w:r>
+        <w:rPr/>
+        <w:t xml:space="preserve"/>
+      </w:r>
+    </w:p>
+    <w:p>
+      <w:pPr>
+        <w:sectPr>
+          <w:pgSz w:orient="portrait" w:w="11870" w:h="16787"/>
+          <w:pgMar w:top="1440" w:right="1440" w:bottom="1440" w:left="1440" w:header="720" w:footer="720" w:gutter="0"/>
+          <w:cols w:num="1" w:space="720"/>
+        </w:sectPr>
+      </w:pPr>
     </w:p>
     <w:tbl>
       <w:tblGrid>
@@ -215,7 +409,7 @@
                 <w:szCs w:val="28"/>
                 <w:b/>
               </w:rPr>
-              <w:t xml:space="preserve">Présentation du cours</w:t>
+              <w:t xml:space="preserve">Objectif d'intégration</w:t>
             </w:r>
           </w:p>
         </w:tc>
@@ -226,20 +420,13 @@
         </w:trPr>
         <w:tc>
           <w:tcPr>
-            <w:tcW w:w="3000" w:type="dxa"/>
+            <w:tcW w:w="5000" w:type="dxa"/>
           </w:tcPr>
           <w:p>
             <w:pPr/>
             <w:r>
               <w:rPr/>
-              <w:t xml:space="preserve">début de la liste avec rien d'ajouté</w:t>
-            </w:r>
-          </w:p>
-          <w:p>
-            <w:pPr/>
-            <w:r>
-              <w:rPr/>
-              <w:t xml:space="preserve"> </w:t>
+              <w:t xml:space="preserve">ob</w:t>
             </w:r>
           </w:p>
           <w:p>
@@ -251,7 +438,7 @@
             </w:pPr>
             <w:r>
               <w:rPr/>
-              <w:t xml:space="preserve">test</w:t>
+              <w:t xml:space="preserve">liste</w:t>
             </w:r>
           </w:p>
           <w:p>
@@ -263,7 +450,7 @@
             </w:pPr>
             <w:r>
               <w:rPr/>
-              <w:t xml:space="preserve">test2</w:t>
+              <w:t xml:space="preserve">de</w:t>
             </w:r>
           </w:p>
           <w:p>
@@ -275,21 +462,7 @@
             </w:pPr>
             <w:r>
               <w:rPr/>
-              <w:t xml:space="preserve">test3</w:t>
-            </w:r>
-          </w:p>
-          <w:p>
-            <w:pPr/>
-            <w:r>
-              <w:rPr/>
-              <w:t xml:space="preserve">fin de la liste</w:t>
-            </w:r>
-          </w:p>
-          <w:p>
-            <w:pPr/>
-            <w:r>
-              <w:rPr/>
-              <w:t xml:space="preserve">test avec des div</w:t>
+              <w:t xml:space="preserve">stuff</w:t>
             </w:r>
           </w:p>
           <w:p>
@@ -301,7 +474,7 @@
             </w:pPr>
             <w:r>
               <w:rPr/>
-              <w:t xml:space="preserve">div1</w:t>
+              <w:t xml:space="preserve">pour</w:t>
             </w:r>
           </w:p>
           <w:p>
@@ -313,66 +486,175 @@
             </w:pPr>
             <w:r>
               <w:rPr/>
-              <w:t xml:space="preserve">div2</w:t>
-            </w:r>
-          </w:p>
+              <w:t xml:space="preserve">tester</w:t>
+            </w:r>
+          </w:p>
+        </w:tc>
+      </w:tr>
+    </w:tbl>
+    <w:tbl>
+      <w:tblGrid>
+        <w:gridCol w:w="5000" w:type="dxa"/>
+      </w:tblGrid>
+      <w:tblPr>
+        <w:tblStyle w:val="style_table"/>
+      </w:tblPr>
+      <w:tr>
+        <w:trPr>
+          <w:trHeight w:hRule="atLeast"/>
+        </w:trPr>
+        <w:tc>
+          <w:tcPr>
+            <w:tcW w:w="5000" w:type="dxa"/>
+          </w:tcPr>
+          <w:p>
+            <w:pPr>
+              <w:jc w:val="center"/>
+            </w:pPr>
+            <w:r>
+              <w:rPr>
+                <w:sz w:val="28"/>
+                <w:szCs w:val="28"/>
+                <w:b/>
+              </w:rPr>
+              <w:t xml:space="preserve">Évaluation des apprentissages</w:t>
+            </w:r>
+          </w:p>
+        </w:tc>
+      </w:tr>
+      <w:tr>
+        <w:trPr>
+          <w:trHeight w:hRule="atLeast"/>
+        </w:trPr>
+        <w:tc>
+          <w:tcPr>
+            <w:tcW w:w="5000" w:type="dxa"/>
+          </w:tcPr>
           <w:p>
             <w:pPr/>
             <w:r>
               <w:rPr/>
-              <w:t xml:space="preserve">fin</w:t>
-            </w:r>
-          </w:p>
-          <w:p>
-            <w:pPr>
-              <w:numPr>
-                <w:ilvl w:val="0"/>
-                <w:numId w:val="5"/>
-              </w:numPr>
-            </w:pPr>
-            <w:r>
-              <w:rPr/>
-              <w:t xml:space="preserve">test</w:t>
-            </w:r>
-          </w:p>
-          <w:p>
-            <w:pPr>
-              <w:numPr>
-                <w:ilvl w:val="0"/>
-                <w:numId w:val="5"/>
-              </w:numPr>
-            </w:pPr>
-            <w:r>
-              <w:rPr/>
-              <w:t xml:space="preserve">rien</w:t>
-            </w:r>
-          </w:p>
-          <w:p>
-            <w:pPr>
-              <w:numPr>
-                <w:ilvl w:val="0"/>
-                <w:numId w:val="5"/>
-              </w:numPr>
-            </w:pPr>
-            <w:r>
-              <w:rPr/>
-              <w:t xml:space="preserve">écrit</w:t>
+              <w:t xml:space="preserve">Test pour évaluation  des apprentissages :</w:t>
             </w:r>
           </w:p>
           <w:p>
             <w:pPr/>
             <w:r>
               <w:rPr/>
-              <w:t xml:space="preserve">lorsqu'on utilise les paragraphes leur contenu n'est pas sauvegardé</w:t>
+              <w:t xml:space="preserve">1 2 3</w:t>
             </w:r>
           </w:p>
           <w:p>
             <w:pPr/>
             <w:r>
               <w:rPr/>
+              <w:t xml:space="preserve">4 5 6</w:t>
+            </w:r>
+          </w:p>
+          <w:p>
+            <w:pPr/>
+            <w:r>
+              <w:rPr/>
+              <w:t xml:space="preserve">7 8 9</w:t>
+            </w:r>
+          </w:p>
+          <w:p>
+            <w:pPr/>
+            <w:r>
+              <w:rPr/>
               <w:t xml:space="preserve"> </w:t>
             </w:r>
           </w:p>
+        </w:tc>
+      </w:tr>
+    </w:tbl>
+    <w:tbl>
+      <w:tblGrid>
+        <w:gridCol w:w="5000" w:type="dxa"/>
+      </w:tblGrid>
+      <w:tblPr>
+        <w:tblStyle w:val="style_table"/>
+      </w:tblPr>
+      <w:tr>
+        <w:trPr>
+          <w:trHeight w:hRule="atLeast"/>
+        </w:trPr>
+        <w:tc>
+          <w:tcPr>
+            <w:tcW w:w="5000" w:type="dxa"/>
+          </w:tcPr>
+          <w:p>
+            <w:pPr>
+              <w:jc w:val="center"/>
+            </w:pPr>
+            <w:r>
+              <w:rPr>
+                <w:sz w:val="28"/>
+                <w:szCs w:val="28"/>
+                <w:b/>
+              </w:rPr>
+              <w:t xml:space="preserve">Énoncé des compétences</w:t>
+            </w:r>
+          </w:p>
+        </w:tc>
+      </w:tr>
+      <w:tr>
+        <w:trPr>
+          <w:trHeight w:hRule="atLeast"/>
+        </w:trPr>
+        <w:tc>
+          <w:tcPr>
+            <w:tcW w:w="5000" w:type="dxa"/>
+          </w:tcPr>
+          <w:p>
+            <w:pPr/>
+            <w:r>
+              <w:rPr/>
+              <w:t xml:space="preserve">test des énoncés des compétences </w:t>
+            </w:r>
+          </w:p>
+        </w:tc>
+      </w:tr>
+    </w:tbl>
+    <w:tbl>
+      <w:tblGrid>
+        <w:gridCol w:w="5000" w:type="dxa"/>
+      </w:tblGrid>
+      <w:tblPr>
+        <w:tblStyle w:val="style_table"/>
+      </w:tblPr>
+      <w:tr>
+        <w:trPr>
+          <w:trHeight w:hRule="atLeast"/>
+        </w:trPr>
+        <w:tc>
+          <w:tcPr>
+            <w:tcW w:w="5000" w:type="dxa"/>
+          </w:tcPr>
+          <w:p>
+            <w:pPr>
+              <w:jc w:val="center"/>
+            </w:pPr>
+            <w:r>
+              <w:rPr>
+                <w:sz w:val="28"/>
+                <w:szCs w:val="28"/>
+                <w:b/>
+              </w:rPr>
+              <w:t xml:space="preserve">Objectifs d'apprentissage</w:t>
+            </w:r>
+          </w:p>
+        </w:tc>
+      </w:tr>
+      <w:tr>
+        <w:trPr>
+          <w:trHeight w:hRule="atLeast"/>
+        </w:trPr>
+        <w:tc>
+          <w:tcPr>
+            <w:tcW w:w="5000" w:type="dxa"/>
+          </w:tcPr>
+          <w:p/>
         </w:tc>
       </w:tr>
     </w:tbl>
@@ -387,84 +669,6 @@
     </w:p>
     <w:p>
       <w:pPr>
-        <w:jc w:val="center"/>
-      </w:pPr>
-      <w:r>
-        <w:rPr>
-          <w:b/>
-        </w:rPr>
-        <w:t xml:space="preserve">Objectif d'intégration</w:t>
-      </w:r>
-    </w:p>
-    <w:p>
-      <w:pPr/>
-      <w:r>
-        <w:rPr/>
-        <w:t xml:space="preserve">ob</w:t>
-      </w:r>
-    </w:p>
-    <w:p>
-      <w:pPr>
-        <w:numPr>
-          <w:ilvl w:val="0"/>
-          <w:numId w:val="4"/>
-        </w:numPr>
-      </w:pPr>
-      <w:r>
-        <w:rPr/>
-        <w:t xml:space="preserve">liste</w:t>
-      </w:r>
-    </w:p>
-    <w:p>
-      <w:pPr>
-        <w:numPr>
-          <w:ilvl w:val="0"/>
-          <w:numId w:val="4"/>
-        </w:numPr>
-      </w:pPr>
-      <w:r>
-        <w:rPr/>
-        <w:t xml:space="preserve">de</w:t>
-      </w:r>
-    </w:p>
-    <w:p>
-      <w:pPr>
-        <w:numPr>
-          <w:ilvl w:val="0"/>
-          <w:numId w:val="4"/>
-        </w:numPr>
-      </w:pPr>
-      <w:r>
-        <w:rPr/>
-        <w:t xml:space="preserve">stuff</w:t>
-      </w:r>
-    </w:p>
-    <w:p>
-      <w:pPr>
-        <w:numPr>
-          <w:ilvl w:val="0"/>
-          <w:numId w:val="4"/>
-        </w:numPr>
-      </w:pPr>
-      <w:r>
-        <w:rPr/>
-        <w:t xml:space="preserve">pour</w:t>
-      </w:r>
-    </w:p>
-    <w:p>
-      <w:pPr>
-        <w:numPr>
-          <w:ilvl w:val="0"/>
-          <w:numId w:val="4"/>
-        </w:numPr>
-      </w:pPr>
-      <w:r>
-        <w:rPr/>
-        <w:t xml:space="preserve">tester</w:t>
-      </w:r>
-    </w:p>
-    <w:p>
-      <w:pPr>
         <w:sectPr>
           <w:pgSz w:orient="portrait" w:w="11870" w:h="16787"/>
           <w:pgMar w:top="1440" w:right="1440" w:bottom="1440" w:left="1440" w:header="720" w:footer="720" w:gutter="0"/>
@@ -474,96 +678,12 @@
     </w:p>
     <w:p>
       <w:pPr>
-        <w:jc w:val="center"/>
-      </w:pPr>
-      <w:r>
-        <w:rPr>
-          <w:b/>
-        </w:rPr>
-        <w:t xml:space="preserve">Évaluation des apprentissages</w:t>
-      </w:r>
-    </w:p>
-    <w:p>
-      <w:pPr/>
-      <w:r>
-        <w:rPr/>
-        <w:t xml:space="preserve">Test pour évaluation  des apprentissages :</w:t>
-      </w:r>
-    </w:p>
-    <w:p>
-      <w:pPr/>
-      <w:r>
-        <w:rPr/>
-        <w:t xml:space="preserve">1 2 3</w:t>
-      </w:r>
-    </w:p>
-    <w:p>
-      <w:pPr/>
-      <w:r>
-        <w:rPr/>
-        <w:t xml:space="preserve">4 5 6</w:t>
-      </w:r>
-    </w:p>
-    <w:p>
-      <w:pPr/>
-      <w:r>
-        <w:rPr/>
-        <w:t xml:space="preserve">7 8 9</w:t>
-      </w:r>
-    </w:p>
-    <w:p>
-      <w:pPr/>
-      <w:r>
-        <w:rPr/>
-        <w:t xml:space="preserve"> </w:t>
-      </w:r>
-    </w:p>
-    <w:p>
-      <w:pPr>
         <w:sectPr>
           <w:pgSz w:orient="portrait" w:w="11870" w:h="16787"/>
           <w:pgMar w:top="1440" w:right="1440" w:bottom="1440" w:left="1440" w:header="720" w:footer="720" w:gutter="0"/>
           <w:cols w:num="1" w:space="720"/>
         </w:sectPr>
       </w:pPr>
-    </w:p>
-    <w:p>
-      <w:pPr>
-        <w:jc w:val="center"/>
-      </w:pPr>
-      <w:r>
-        <w:rPr>
-          <w:b/>
-        </w:rPr>
-        <w:t xml:space="preserve">Énoncé des compétences</w:t>
-      </w:r>
-    </w:p>
-    <w:p>
-      <w:pPr/>
-      <w:r>
-        <w:rPr/>
-        <w:t xml:space="preserve">test des énoncés des compétences </w:t>
-      </w:r>
-    </w:p>
-    <w:p>
-      <w:pPr>
-        <w:sectPr>
-          <w:pgSz w:orient="portrait" w:w="11870" w:h="16787"/>
-          <w:pgMar w:top="1440" w:right="1440" w:bottom="1440" w:left="1440" w:header="720" w:footer="720" w:gutter="0"/>
-          <w:cols w:num="1" w:space="720"/>
-        </w:sectPr>
-      </w:pPr>
-    </w:p>
-    <w:p>
-      <w:pPr>
-        <w:jc w:val="center"/>
-      </w:pPr>
-      <w:r>
-        <w:rPr>
-          <w:b/>
-        </w:rPr>
-        <w:t xml:space="preserve">Objectifs d'apprentissage</w:t>
-      </w:r>
     </w:p>
     <w:sectPr>
       <w:pgSz w:orient="portrait" w:w="11870" w:h="16787"/>
@@ -577,7 +697,7 @@
 <file path=word/numbering.xml><?xml version="1.0" encoding="utf-8"?>
 <w:numbering xmlns:ve="http://schemas.openxmlformats.org/markup-compatibility/2006" xmlns:o="urn:schemas-microsoft-com:office:office" xmlns:r="http://schemas.openxmlformats.org/officeDocument/2006/relationships" xmlns:m="http://schemas.openxmlformats.org/officeDocument/2006/math" xmlns:v="urn:schemas-microsoft-com:vml" xmlns:wp="http://schemas.openxmlformats.org/drawingml/2006/wordprocessingDrawing" xmlns:w10="urn:schemas-microsoft-com:office:word" xmlns:w="http://schemas.openxmlformats.org/wordprocessingml/2006/main" xmlns:wne="http://schemas.microsoft.com/office/word/2006/wordml">
   <w:abstractNum w:abstractNumId="4">
-    <w:nsid w:val="B7125FC1"/>
+    <w:nsid w:val="2AE37B9B"/>
     <w:multiLevelType w:val="hybridMultilevel"/>
     <w:lvl w:ilvl="0">
       <w:start w:val="1"/>
@@ -725,7 +845,7 @@
     </w:lvl>
   </w:abstractNum>
   <w:abstractNum w:abstractNumId="5">
-    <w:nsid w:val="B572466A"/>
+    <w:nsid w:val="C5C57642"/>
     <w:multiLevelType w:val="hybridMultilevel"/>
     <w:lvl w:ilvl="0">
       <w:start w:val="1"/>

</xml_diff>

<commit_message>
nevermind problème avec le nom des variables qui scrapait tout
</commit_message>
<xml_diff>
--- a/plancadre/4_340-101-MQ.docx
+++ b/plancadre/4_340-101-MQ.docx
@@ -182,6 +182,36 @@
           </w:p>
         </w:tc>
       </w:tr>
+    </w:tbl>
+    <w:p/>
+    <w:p>
+      <w:r>
+        <w:br w:type="page"/>
+      </w:r>
+    </w:p>
+    <w:p>
+      <w:pPr>
+        <w:sectPr>
+          <w:pgSz w:orient="portrait" w:w="11870" w:h="16787"/>
+          <w:pgMar w:top="1440" w:right="1440" w:bottom="1440" w:left="1440" w:header="720" w:footer="720" w:gutter="0"/>
+          <w:cols w:num="1" w:space="720"/>
+        </w:sectPr>
+      </w:pPr>
+    </w:p>
+    <w:p>
+      <w:pPr/>
+      <w:r>
+        <w:rPr/>
+        <w:t xml:space="preserve">test</w:t>
+      </w:r>
+    </w:p>
+    <w:tbl>
+      <w:tblGrid>
+        <w:gridCol w:w="5000" w:type="dxa"/>
+      </w:tblGrid>
+      <w:tblPr>
+        <w:tblStyle w:val="style_table"/>
+      </w:tblPr>
       <w:tr>
         <w:trPr>
           <w:trHeight w:hRule="atLeast"/>
@@ -263,28 +293,6 @@
         </w:tc>
       </w:tr>
     </w:tbl>
-    <w:p/>
-    <w:p>
-      <w:r>
-        <w:br w:type="page"/>
-      </w:r>
-    </w:p>
-    <w:p>
-      <w:pPr>
-        <w:sectPr>
-          <w:pgSz w:orient="portrait" w:w="11870" w:h="16787"/>
-          <w:pgMar w:top="1440" w:right="1440" w:bottom="1440" w:left="1440" w:header="720" w:footer="720" w:gutter="0"/>
-          <w:cols w:num="1" w:space="720"/>
-        </w:sectPr>
-      </w:pPr>
-    </w:p>
-    <w:p>
-      <w:pPr/>
-      <w:r>
-        <w:rPr/>
-        <w:t xml:space="preserve">test</w:t>
-      </w:r>
-    </w:p>
     <w:p>
       <w:r>
         <w:br w:type="page"/>
@@ -627,7 +635,7 @@
 <file path=word/numbering.xml><?xml version="1.0" encoding="utf-8"?>
 <w:numbering xmlns:ve="http://schemas.openxmlformats.org/markup-compatibility/2006" xmlns:o="urn:schemas-microsoft-com:office:office" xmlns:r="http://schemas.openxmlformats.org/officeDocument/2006/relationships" xmlns:m="http://schemas.openxmlformats.org/officeDocument/2006/math" xmlns:v="urn:schemas-microsoft-com:vml" xmlns:wp="http://schemas.openxmlformats.org/drawingml/2006/wordprocessingDrawing" xmlns:w10="urn:schemas-microsoft-com:office:word" xmlns:w="http://schemas.openxmlformats.org/wordprocessingml/2006/main" xmlns:wne="http://schemas.microsoft.com/office/word/2006/wordml">
   <w:abstractNum w:abstractNumId="4">
-    <w:nsid w:val="C8A52336"/>
+    <w:nsid w:val="15A50C8B"/>
     <w:multiLevelType w:val="hybridMultilevel"/>
     <w:lvl w:ilvl="0">
       <w:start w:val="1"/>

</xml_diff>